<commit_message>
Fix typos in Report.docx
</commit_message>
<xml_diff>
--- a/Report.docx
+++ b/Report.docx
@@ -6,7 +6,7 @@
       <w:pPr>
         <w:pStyle w:val="NormalWeb"/>
         <w:spacing w:before="480" w:beforeAutospacing="0" w:after="120" w:afterAutospacing="0"/>
-        <w:jc w:val="center"/>
+        <w:jc w:val="both"/>
       </w:pPr>
       <w:r>
         <w:rPr>
@@ -23,6 +23,7 @@
     <w:p>
       <w:pPr>
         <w:spacing w:after="240"/>
+        <w:jc w:val="both"/>
       </w:pPr>
     </w:p>
     <w:p>
@@ -91,6 +92,7 @@
     <w:p>
       <w:pPr>
         <w:spacing w:after="240"/>
+        <w:jc w:val="both"/>
       </w:pPr>
       <w:r>
         <w:br/>
@@ -124,39 +126,7 @@
           <w:rFonts w:ascii="Calibri" w:hAnsi="Calibri" w:cs="Calibri"/>
           <w:color w:val="000000"/>
         </w:rPr>
-        <w:t xml:space="preserve">    </w:t>
-      </w:r>
-      <w:proofErr w:type="spellStart"/>
-      <w:r>
-        <w:rPr>
-          <w:rFonts w:ascii="Calibri" w:hAnsi="Calibri" w:cs="Calibri"/>
-          <w:color w:val="000000"/>
-        </w:rPr>
-        <w:t>Mikk</w:t>
-      </w:r>
-      <w:proofErr w:type="spellEnd"/>
-      <w:r>
-        <w:rPr>
-          <w:rFonts w:ascii="Calibri" w:hAnsi="Calibri" w:cs="Calibri"/>
-          <w:color w:val="000000"/>
-        </w:rPr>
-        <w:t xml:space="preserve"> </w:t>
-      </w:r>
-      <w:proofErr w:type="spellStart"/>
-      <w:r>
-        <w:rPr>
-          <w:rFonts w:ascii="Calibri" w:hAnsi="Calibri" w:cs="Calibri"/>
-          <w:color w:val="000000"/>
-        </w:rPr>
-        <w:t>Õunmaa</w:t>
-      </w:r>
-      <w:proofErr w:type="spellEnd"/>
-      <w:r>
-        <w:rPr>
-          <w:rFonts w:ascii="Calibri" w:hAnsi="Calibri" w:cs="Calibri"/>
-          <w:color w:val="000000"/>
-        </w:rPr>
-        <w:t>, s2909650</w:t>
+        <w:t>    Mikk Õunmaa, s2909650</w:t>
       </w:r>
     </w:p>
     <w:p>
@@ -170,23 +140,7 @@
           <w:rFonts w:ascii="Calibri" w:hAnsi="Calibri" w:cs="Calibri"/>
           <w:color w:val="000000"/>
         </w:rPr>
-        <w:t xml:space="preserve">    Wytze </w:t>
-      </w:r>
-      <w:proofErr w:type="spellStart"/>
-      <w:r>
-        <w:rPr>
-          <w:rFonts w:ascii="Calibri" w:hAnsi="Calibri" w:cs="Calibri"/>
-          <w:color w:val="000000"/>
-        </w:rPr>
-        <w:t>Breuke</w:t>
-      </w:r>
-      <w:proofErr w:type="spellEnd"/>
-      <w:r>
-        <w:rPr>
-          <w:rFonts w:ascii="Calibri" w:hAnsi="Calibri" w:cs="Calibri"/>
-          <w:color w:val="000000"/>
-        </w:rPr>
-        <w:t>, s2991918</w:t>
+        <w:t>    Wytze Breuke, s2991918</w:t>
       </w:r>
     </w:p>
     <w:p>
@@ -250,17 +204,8 @@
           <w:rFonts w:ascii="Calibri" w:hAnsi="Calibri" w:cs="Calibri"/>
           <w:color w:val="000000"/>
         </w:rPr>
-        <w:t xml:space="preserve">Android phone with at least a </w:t>
-      </w:r>
-      <w:proofErr w:type="gramStart"/>
-      <w:r>
-        <w:rPr>
-          <w:rFonts w:ascii="Calibri" w:hAnsi="Calibri" w:cs="Calibri"/>
-          <w:color w:val="000000"/>
-        </w:rPr>
-        <w:t>version  8.1</w:t>
-      </w:r>
-      <w:proofErr w:type="gramEnd"/>
+        <w:t>Android phone with at least a version  8.1</w:t>
+      </w:r>
     </w:p>
     <w:p>
       <w:pPr>
@@ -271,27 +216,19 @@
         </w:numPr>
         <w:spacing w:before="0" w:beforeAutospacing="0" w:after="0" w:afterAutospacing="0"/>
         <w:ind w:left="1449"/>
-        <w:textAlignment w:val="baseline"/>
-        <w:rPr>
-          <w:rFonts w:ascii="Calibri" w:hAnsi="Calibri" w:cs="Calibri"/>
-          <w:color w:val="000000"/>
-        </w:rPr>
-      </w:pPr>
-      <w:proofErr w:type="spellStart"/>
-      <w:r>
-        <w:rPr>
-          <w:rFonts w:ascii="Calibri" w:hAnsi="Calibri" w:cs="Calibri"/>
-          <w:color w:val="000000"/>
-        </w:rPr>
-        <w:t>ARCore</w:t>
-      </w:r>
-      <w:proofErr w:type="spellEnd"/>
-      <w:r>
-        <w:rPr>
-          <w:rFonts w:ascii="Calibri" w:hAnsi="Calibri" w:cs="Calibri"/>
-          <w:color w:val="000000"/>
-        </w:rPr>
-        <w:t xml:space="preserve"> supported device,  </w:t>
+        <w:jc w:val="both"/>
+        <w:textAlignment w:val="baseline"/>
+        <w:rPr>
+          <w:rFonts w:ascii="Calibri" w:hAnsi="Calibri" w:cs="Calibri"/>
+          <w:color w:val="000000"/>
+        </w:rPr>
+      </w:pPr>
+      <w:r>
+        <w:rPr>
+          <w:rFonts w:ascii="Calibri" w:hAnsi="Calibri" w:cs="Calibri"/>
+          <w:color w:val="000000"/>
+        </w:rPr>
+        <w:t xml:space="preserve">ARCore supported device,  </w:t>
       </w:r>
       <w:hyperlink r:id="rId7" w:history="1">
         <w:r>
@@ -406,21 +343,12 @@
           <w:color w:val="000000"/>
         </w:rPr>
       </w:pPr>
-      <w:proofErr w:type="gramStart"/>
-      <w:r>
-        <w:rPr>
-          <w:rFonts w:ascii="Calibri" w:hAnsi="Calibri" w:cs="Calibri"/>
-          <w:color w:val="000000"/>
-        </w:rPr>
-        <w:t>JDK  version</w:t>
-      </w:r>
-      <w:proofErr w:type="gramEnd"/>
-      <w:r>
-        <w:rPr>
-          <w:rFonts w:ascii="Calibri" w:hAnsi="Calibri" w:cs="Calibri"/>
-          <w:color w:val="000000"/>
-        </w:rPr>
-        <w:t xml:space="preserve"> &gt;= 1.8</w:t>
+      <w:r>
+        <w:rPr>
+          <w:rFonts w:ascii="Calibri" w:hAnsi="Calibri" w:cs="Calibri"/>
+          <w:color w:val="000000"/>
+        </w:rPr>
+        <w:t>JDK version &gt;= 1.8</w:t>
       </w:r>
     </w:p>
     <w:p>
@@ -492,75 +420,26 @@
           <w:rFonts w:ascii="Calibri" w:hAnsi="Calibri" w:cs="Calibri"/>
           <w:color w:val="000000"/>
         </w:rPr>
-        <w:t xml:space="preserve">In unity package manager, AR Foundation, </w:t>
-      </w:r>
-      <w:proofErr w:type="spellStart"/>
-      <w:r>
-        <w:rPr>
-          <w:rFonts w:ascii="Calibri" w:hAnsi="Calibri" w:cs="Calibri"/>
-          <w:color w:val="000000"/>
-        </w:rPr>
-        <w:t>ARCore</w:t>
-      </w:r>
-      <w:proofErr w:type="spellEnd"/>
-      <w:r>
-        <w:rPr>
-          <w:rFonts w:ascii="Calibri" w:hAnsi="Calibri" w:cs="Calibri"/>
-          <w:color w:val="000000"/>
-        </w:rPr>
-        <w:t xml:space="preserve"> XR Plugin, </w:t>
-      </w:r>
-      <w:proofErr w:type="spellStart"/>
-      <w:r>
-        <w:rPr>
-          <w:rFonts w:ascii="Calibri" w:hAnsi="Calibri" w:cs="Calibri"/>
-          <w:color w:val="000000"/>
-        </w:rPr>
-        <w:t>ARKit</w:t>
-      </w:r>
-      <w:proofErr w:type="spellEnd"/>
-      <w:r>
-        <w:rPr>
-          <w:rFonts w:ascii="Calibri" w:hAnsi="Calibri" w:cs="Calibri"/>
-          <w:color w:val="000000"/>
-        </w:rPr>
-        <w:t xml:space="preserve"> Face Tracking and </w:t>
-      </w:r>
-      <w:proofErr w:type="spellStart"/>
-      <w:r>
-        <w:rPr>
-          <w:rFonts w:ascii="Calibri" w:hAnsi="Calibri" w:cs="Calibri"/>
-          <w:color w:val="000000"/>
-        </w:rPr>
-        <w:t>ARKit</w:t>
-      </w:r>
-      <w:proofErr w:type="spellEnd"/>
-      <w:r>
-        <w:rPr>
-          <w:rFonts w:ascii="Calibri" w:hAnsi="Calibri" w:cs="Calibri"/>
-          <w:color w:val="000000"/>
-        </w:rPr>
-        <w:t xml:space="preserve"> XR Plugin installed with version 4.0.8. </w:t>
-      </w:r>
-      <w:proofErr w:type="spellStart"/>
-      <w:r>
-        <w:rPr>
-          <w:rFonts w:ascii="Calibri" w:hAnsi="Calibri" w:cs="Calibri"/>
-          <w:color w:val="000000"/>
-        </w:rPr>
-        <w:t>TextMesh</w:t>
-      </w:r>
-      <w:proofErr w:type="spellEnd"/>
-      <w:r>
-        <w:rPr>
-          <w:rFonts w:ascii="Calibri" w:hAnsi="Calibri" w:cs="Calibri"/>
-          <w:color w:val="000000"/>
-        </w:rPr>
-        <w:t xml:space="preserve"> Pro also needed.</w:t>
-      </w:r>
-    </w:p>
-    <w:p>
-      <w:pPr>
+        <w:t xml:space="preserve">In </w:t>
+      </w:r>
+      <w:r>
+        <w:rPr>
+          <w:rFonts w:ascii="Calibri" w:hAnsi="Calibri" w:cs="Calibri"/>
+          <w:color w:val="000000"/>
+        </w:rPr>
+        <w:t>U</w:t>
+      </w:r>
+      <w:r>
+        <w:rPr>
+          <w:rFonts w:ascii="Calibri" w:hAnsi="Calibri" w:cs="Calibri"/>
+          <w:color w:val="000000"/>
+        </w:rPr>
+        <w:t>nity package manager, AR Foundation, ARCore XR Plugin, ARKit Face Tracking and ARKit XR Plugin installed with version 4.0.8. TextMesh Pro also needed.</w:t>
+      </w:r>
+    </w:p>
+    <w:p>
+      <w:pPr>
+        <w:jc w:val="both"/>
         <w:rPr>
           <w:rFonts w:ascii="Times New Roman" w:hAnsi="Times New Roman" w:cs="Times New Roman"/>
         </w:rPr>
@@ -837,23 +716,7 @@
           <w:rFonts w:ascii="Calibri" w:hAnsi="Calibri" w:cs="Calibri"/>
           <w:color w:val="000000"/>
         </w:rPr>
-        <w:t xml:space="preserve">Pictures of countries (taken from the </w:t>
-      </w:r>
-      <w:proofErr w:type="spellStart"/>
-      <w:r>
-        <w:rPr>
-          <w:rFonts w:ascii="Calibri" w:hAnsi="Calibri" w:cs="Calibri"/>
-          <w:color w:val="000000"/>
-        </w:rPr>
-        <w:t>bosatlas</w:t>
-      </w:r>
-      <w:proofErr w:type="spellEnd"/>
-      <w:r>
-        <w:rPr>
-          <w:rFonts w:ascii="Calibri" w:hAnsi="Calibri" w:cs="Calibri"/>
-          <w:color w:val="000000"/>
-        </w:rPr>
-        <w:t>)</w:t>
+        <w:t>Pictures of countries (taken from the bosatlas)</w:t>
       </w:r>
     </w:p>
     <w:p>
@@ -876,23 +739,7 @@
           <w:rFonts w:ascii="Calibri" w:hAnsi="Calibri" w:cs="Calibri"/>
           <w:color w:val="000000"/>
         </w:rPr>
-        <w:t>The actual maze generated online (</w:t>
-      </w:r>
-      <w:proofErr w:type="gramStart"/>
-      <w:r>
-        <w:rPr>
-          <w:rFonts w:ascii="Calibri" w:hAnsi="Calibri" w:cs="Calibri"/>
-          <w:color w:val="000000"/>
-        </w:rPr>
-        <w:t>http://www.mazegenerator.net/)  and</w:t>
-      </w:r>
-      <w:proofErr w:type="gramEnd"/>
-      <w:r>
-        <w:rPr>
-          <w:rFonts w:ascii="Calibri" w:hAnsi="Calibri" w:cs="Calibri"/>
-          <w:color w:val="000000"/>
-        </w:rPr>
-        <w:t xml:space="preserve"> merged with the poker chip</w:t>
+        <w:t>The actual maze generated online (http://www.mazegenerator.net/)  and merged with the poker chip</w:t>
       </w:r>
     </w:p>
     <w:p>
@@ -961,17 +808,8 @@
           <w:rFonts w:ascii="Calibri" w:hAnsi="Calibri" w:cs="Calibri"/>
           <w:color w:val="000000"/>
         </w:rPr>
-        <w:t xml:space="preserve">All script files are written by us besides </w:t>
-      </w:r>
-      <w:proofErr w:type="spellStart"/>
-      <w:r>
-        <w:rPr>
-          <w:rFonts w:ascii="Calibri" w:hAnsi="Calibri" w:cs="Calibri"/>
-          <w:color w:val="000000"/>
-        </w:rPr>
-        <w:t>TextAlert</w:t>
-      </w:r>
-      <w:proofErr w:type="spellEnd"/>
+        <w:t>All script files are written by us besides TextAlert</w:t>
+      </w:r>
     </w:p>
     <w:p>
       <w:pPr>
@@ -1673,8 +1511,8 @@
       <w:pPr>
         <w:pStyle w:val="NormalWeb"/>
         <w:spacing w:before="0" w:beforeAutospacing="0" w:after="160" w:afterAutospacing="0"/>
-      </w:pPr>
-      <w:proofErr w:type="gramStart"/>
+        <w:jc w:val="both"/>
+      </w:pPr>
       <w:r>
         <w:rPr>
           <w:rFonts w:ascii="Calibri" w:hAnsi="Calibri" w:cs="Calibri"/>
@@ -1682,9 +1520,8 @@
           <w:sz w:val="22"/>
           <w:szCs w:val="22"/>
         </w:rPr>
-        <w:t>All of</w:t>
-      </w:r>
-      <w:proofErr w:type="gramEnd"/>
+        <w:t>All</w:t>
+      </w:r>
       <w:r>
         <w:rPr>
           <w:rFonts w:ascii="Calibri" w:hAnsi="Calibri" w:cs="Calibri"/>
@@ -1692,9 +1529,8 @@
           <w:sz w:val="22"/>
           <w:szCs w:val="22"/>
         </w:rPr>
-        <w:t xml:space="preserve"> the used scripts are written by us besides </w:t>
-      </w:r>
-      <w:proofErr w:type="spellStart"/>
+        <w:t xml:space="preserve"> the used scripts are written by us besides TextAlert. TextAlert is used to show the dialog message to the </w:t>
+      </w:r>
       <w:r>
         <w:rPr>
           <w:rFonts w:ascii="Calibri" w:hAnsi="Calibri" w:cs="Calibri"/>
@@ -1702,9 +1538,8 @@
           <w:sz w:val="22"/>
           <w:szCs w:val="22"/>
         </w:rPr>
-        <w:t>TextAlert</w:t>
-      </w:r>
-      <w:proofErr w:type="spellEnd"/>
+        <w:t>player when</w:t>
+      </w:r>
       <w:r>
         <w:rPr>
           <w:rFonts w:ascii="Calibri" w:hAnsi="Calibri" w:cs="Calibri"/>
@@ -1712,9 +1547,656 @@
           <w:sz w:val="22"/>
           <w:szCs w:val="22"/>
         </w:rPr>
-        <w:t xml:space="preserve">. </w:t>
-      </w:r>
-      <w:proofErr w:type="spellStart"/>
+        <w:t xml:space="preserve"> the time runs out.</w:t>
+      </w:r>
+    </w:p>
+    <w:p>
+      <w:pPr>
+        <w:pStyle w:val="Heading1"/>
+        <w:spacing w:before="480" w:beforeAutospacing="0" w:after="120" w:afterAutospacing="0"/>
+        <w:jc w:val="both"/>
+      </w:pPr>
+      <w:r>
+        <w:rPr>
+          <w:rFonts w:ascii="Calibri" w:hAnsi="Calibri" w:cs="Calibri"/>
+          <w:color w:val="000000"/>
+        </w:rPr>
+        <w:t>Overview of the system:</w:t>
+      </w:r>
+    </w:p>
+    <w:p>
+      <w:pPr>
+        <w:pStyle w:val="NormalWeb"/>
+        <w:spacing w:before="0" w:beforeAutospacing="0" w:after="160" w:afterAutospacing="0"/>
+        <w:jc w:val="both"/>
+      </w:pPr>
+      <w:r>
+        <w:rPr>
+          <w:rFonts w:ascii="Calibri" w:hAnsi="Calibri" w:cs="Calibri"/>
+          <w:color w:val="000000"/>
+        </w:rPr>
+        <w:lastRenderedPageBreak/>
+        <w:t>It is an AR Escape room. It uses image recognition to show 3D objects on the images. To have full experience of the game you also need some physical equipment like locks, deck of cards and world atlas.</w:t>
+      </w:r>
+    </w:p>
+    <w:p>
+      <w:pPr>
+        <w:pStyle w:val="NormalWeb"/>
+        <w:spacing w:before="0" w:beforeAutospacing="0" w:after="160" w:afterAutospacing="0"/>
+        <w:jc w:val="both"/>
+      </w:pPr>
+      <w:r>
+        <w:rPr>
+          <w:rFonts w:ascii="Calibri" w:hAnsi="Calibri" w:cs="Calibri"/>
+          <w:color w:val="000000"/>
+        </w:rPr>
+        <w:t>Pictures and their function:</w:t>
+      </w:r>
+    </w:p>
+    <w:p>
+      <w:pPr>
+        <w:pStyle w:val="NormalWeb"/>
+        <w:spacing w:before="0" w:beforeAutospacing="0" w:after="160" w:afterAutospacing="0"/>
+        <w:jc w:val="both"/>
+      </w:pPr>
+      <w:r>
+        <w:rPr>
+          <w:rFonts w:ascii="Calibri" w:hAnsi="Calibri" w:cs="Calibri"/>
+          <w:color w:val="000000"/>
+        </w:rPr>
+        <w:t>Cards and countries only work with a specific deck of cards and atlas.</w:t>
+      </w:r>
+    </w:p>
+    <w:p>
+      <w:pPr>
+        <w:pStyle w:val="NormalWeb"/>
+        <w:numPr>
+          <w:ilvl w:val="0"/>
+          <w:numId w:val="12"/>
+        </w:numPr>
+        <w:spacing w:before="0" w:beforeAutospacing="0" w:after="0" w:afterAutospacing="0"/>
+        <w:jc w:val="both"/>
+        <w:textAlignment w:val="baseline"/>
+        <w:rPr>
+          <w:rFonts w:ascii="Arial" w:hAnsi="Arial" w:cs="Arial"/>
+          <w:color w:val="000000"/>
+        </w:rPr>
+      </w:pPr>
+      <w:r>
+        <w:rPr>
+          <w:rFonts w:ascii="Calibri" w:hAnsi="Calibri" w:cs="Calibri"/>
+          <w:color w:val="000000"/>
+        </w:rPr>
+        <w:t>Change camera between front-facing and world facing.</w:t>
+      </w:r>
+    </w:p>
+    <w:p>
+      <w:pPr>
+        <w:pStyle w:val="NormalWeb"/>
+        <w:numPr>
+          <w:ilvl w:val="0"/>
+          <w:numId w:val="12"/>
+        </w:numPr>
+        <w:spacing w:before="0" w:beforeAutospacing="0" w:after="160" w:afterAutospacing="0"/>
+        <w:jc w:val="both"/>
+        <w:textAlignment w:val="baseline"/>
+        <w:rPr>
+          <w:rFonts w:ascii="Arial" w:hAnsi="Arial" w:cs="Arial"/>
+          <w:color w:val="000000"/>
+        </w:rPr>
+      </w:pPr>
+      <w:r>
+        <w:rPr>
+          <w:rFonts w:ascii="Calibri" w:hAnsi="Calibri" w:cs="Calibri"/>
+          <w:color w:val="000000"/>
+        </w:rPr>
+        <w:t>Front-facing camera shows video on face</w:t>
+      </w:r>
+    </w:p>
+    <w:p>
+      <w:pPr>
+        <w:pStyle w:val="NormalWeb"/>
+        <w:spacing w:before="0" w:beforeAutospacing="0" w:after="160" w:afterAutospacing="0"/>
+        <w:jc w:val="both"/>
+      </w:pPr>
+      <w:r>
+        <w:rPr>
+          <w:rFonts w:ascii="Calibri" w:hAnsi="Calibri" w:cs="Calibri"/>
+          <w:color w:val="000000"/>
+        </w:rPr>
+        <w:t>All images are tracked with the world facing camera.</w:t>
+      </w:r>
+    </w:p>
+    <w:p>
+      <w:pPr>
+        <w:pStyle w:val="NormalWeb"/>
+        <w:numPr>
+          <w:ilvl w:val="0"/>
+          <w:numId w:val="13"/>
+        </w:numPr>
+        <w:spacing w:before="0" w:beforeAutospacing="0" w:after="0" w:afterAutospacing="0"/>
+        <w:jc w:val="both"/>
+        <w:textAlignment w:val="baseline"/>
+        <w:rPr>
+          <w:rFonts w:ascii="Calibri" w:hAnsi="Calibri" w:cs="Calibri"/>
+          <w:color w:val="000000"/>
+        </w:rPr>
+      </w:pPr>
+      <w:r>
+        <w:rPr>
+          <w:rFonts w:ascii="Calibri" w:hAnsi="Calibri" w:cs="Calibri"/>
+          <w:color w:val="000000"/>
+        </w:rPr>
+        <w:t>Clock – Shows timer on screen</w:t>
+      </w:r>
+    </w:p>
+    <w:p>
+      <w:pPr>
+        <w:pStyle w:val="NormalWeb"/>
+        <w:numPr>
+          <w:ilvl w:val="0"/>
+          <w:numId w:val="13"/>
+        </w:numPr>
+        <w:spacing w:before="0" w:beforeAutospacing="0" w:after="0" w:afterAutospacing="0"/>
+        <w:jc w:val="both"/>
+        <w:textAlignment w:val="baseline"/>
+        <w:rPr>
+          <w:rFonts w:ascii="Calibri" w:hAnsi="Calibri" w:cs="Calibri"/>
+          <w:color w:val="000000"/>
+        </w:rPr>
+      </w:pPr>
+      <w:r>
+        <w:rPr>
+          <w:rFonts w:ascii="Calibri" w:hAnsi="Calibri" w:cs="Calibri"/>
+          <w:color w:val="000000"/>
+        </w:rPr>
+        <w:t>Phone – Plays morse code</w:t>
+      </w:r>
+    </w:p>
+    <w:p>
+      <w:pPr>
+        <w:pStyle w:val="NormalWeb"/>
+        <w:numPr>
+          <w:ilvl w:val="0"/>
+          <w:numId w:val="13"/>
+        </w:numPr>
+        <w:spacing w:before="0" w:beforeAutospacing="0" w:after="0" w:afterAutospacing="0"/>
+        <w:jc w:val="both"/>
+        <w:textAlignment w:val="baseline"/>
+        <w:rPr>
+          <w:rFonts w:ascii="Calibri" w:hAnsi="Calibri" w:cs="Calibri"/>
+          <w:color w:val="000000"/>
+        </w:rPr>
+      </w:pPr>
+      <w:r>
+        <w:rPr>
+          <w:rFonts w:ascii="Calibri" w:hAnsi="Calibri" w:cs="Calibri"/>
+          <w:color w:val="000000"/>
+        </w:rPr>
+        <w:t>Chicken – Plays chicken sound</w:t>
+      </w:r>
+    </w:p>
+    <w:p>
+      <w:pPr>
+        <w:pStyle w:val="NormalWeb"/>
+        <w:numPr>
+          <w:ilvl w:val="0"/>
+          <w:numId w:val="13"/>
+        </w:numPr>
+        <w:spacing w:before="0" w:beforeAutospacing="0" w:after="0" w:afterAutospacing="0"/>
+        <w:jc w:val="both"/>
+        <w:textAlignment w:val="baseline"/>
+        <w:rPr>
+          <w:rFonts w:ascii="Calibri" w:hAnsi="Calibri" w:cs="Calibri"/>
+          <w:color w:val="000000"/>
+        </w:rPr>
+      </w:pPr>
+      <w:r>
+        <w:rPr>
+          <w:rFonts w:ascii="Calibri" w:hAnsi="Calibri" w:cs="Calibri"/>
+          <w:color w:val="000000"/>
+        </w:rPr>
+        <w:t>Cookie – Shows a cookie, when the cookie is visible, click on it (“to eat” or “open it”) and it will show a quote. When clicked the first time, it plays a sound effect. The quote is shown now every</w:t>
+      </w:r>
+      <w:r>
+        <w:rPr>
+          <w:rFonts w:ascii="Calibri" w:hAnsi="Calibri" w:cs="Calibri"/>
+          <w:color w:val="000000"/>
+        </w:rPr>
+        <w:t xml:space="preserve"> </w:t>
+      </w:r>
+      <w:r>
+        <w:rPr>
+          <w:rFonts w:ascii="Calibri" w:hAnsi="Calibri" w:cs="Calibri"/>
+          <w:color w:val="000000"/>
+        </w:rPr>
+        <w:t>time the cookie picture is shown to the camera.</w:t>
+      </w:r>
+    </w:p>
+    <w:p>
+      <w:pPr>
+        <w:pStyle w:val="NormalWeb"/>
+        <w:numPr>
+          <w:ilvl w:val="0"/>
+          <w:numId w:val="13"/>
+        </w:numPr>
+        <w:spacing w:before="0" w:beforeAutospacing="0" w:after="0" w:afterAutospacing="0"/>
+        <w:jc w:val="both"/>
+        <w:textAlignment w:val="baseline"/>
+        <w:rPr>
+          <w:rFonts w:ascii="Calibri" w:hAnsi="Calibri" w:cs="Calibri"/>
+          <w:color w:val="000000"/>
+        </w:rPr>
+      </w:pPr>
+      <w:r>
+        <w:rPr>
+          <w:rFonts w:ascii="Calibri" w:hAnsi="Calibri" w:cs="Calibri"/>
+          <w:color w:val="000000"/>
+        </w:rPr>
+        <w:t>Lock – Shows an overlay with buttons, when right directions are entered, plays unlock sound effect.</w:t>
+      </w:r>
+    </w:p>
+    <w:p>
+      <w:pPr>
+        <w:pStyle w:val="NormalWeb"/>
+        <w:numPr>
+          <w:ilvl w:val="0"/>
+          <w:numId w:val="13"/>
+        </w:numPr>
+        <w:spacing w:before="0" w:beforeAutospacing="0" w:after="0" w:afterAutospacing="0"/>
+        <w:jc w:val="both"/>
+        <w:textAlignment w:val="baseline"/>
+        <w:rPr>
+          <w:rFonts w:ascii="Calibri" w:hAnsi="Calibri" w:cs="Calibri"/>
+          <w:color w:val="000000"/>
+        </w:rPr>
+      </w:pPr>
+      <w:r>
+        <w:rPr>
+          <w:rFonts w:ascii="Calibri" w:hAnsi="Calibri" w:cs="Calibri"/>
+          <w:color w:val="000000"/>
+        </w:rPr>
+        <w:t>Maze – Shows a riddle text, after right directions have been entered to the lock</w:t>
+      </w:r>
+    </w:p>
+    <w:p>
+      <w:pPr>
+        <w:pStyle w:val="NormalWeb"/>
+        <w:numPr>
+          <w:ilvl w:val="0"/>
+          <w:numId w:val="13"/>
+        </w:numPr>
+        <w:spacing w:before="0" w:beforeAutospacing="0" w:after="0" w:afterAutospacing="0"/>
+        <w:jc w:val="both"/>
+        <w:textAlignment w:val="baseline"/>
+        <w:rPr>
+          <w:rFonts w:ascii="Calibri" w:hAnsi="Calibri" w:cs="Calibri"/>
+          <w:color w:val="000000"/>
+        </w:rPr>
+      </w:pPr>
+      <w:r>
+        <w:rPr>
+          <w:rFonts w:ascii="Calibri" w:hAnsi="Calibri" w:cs="Calibri"/>
+          <w:color w:val="000000"/>
+        </w:rPr>
+        <w:t>Elizabeth</w:t>
+      </w:r>
+      <w:r>
+        <w:rPr>
+          <w:rFonts w:ascii="Calibri" w:hAnsi="Calibri" w:cs="Calibri"/>
+          <w:color w:val="000000"/>
+        </w:rPr>
+        <w:t xml:space="preserve"> </w:t>
+      </w:r>
+      <w:r>
+        <w:rPr>
+          <w:rFonts w:ascii="Calibri" w:hAnsi="Calibri" w:cs="Calibri"/>
+          <w:color w:val="000000"/>
+        </w:rPr>
+        <w:t>II – Shows “Name”</w:t>
+      </w:r>
+    </w:p>
+    <w:p>
+      <w:pPr>
+        <w:pStyle w:val="NormalWeb"/>
+        <w:numPr>
+          <w:ilvl w:val="0"/>
+          <w:numId w:val="13"/>
+        </w:numPr>
+        <w:spacing w:before="0" w:beforeAutospacing="0" w:after="0" w:afterAutospacing="0"/>
+        <w:jc w:val="both"/>
+        <w:textAlignment w:val="baseline"/>
+        <w:rPr>
+          <w:rFonts w:ascii="Calibri" w:hAnsi="Calibri" w:cs="Calibri"/>
+          <w:color w:val="000000"/>
+        </w:rPr>
+      </w:pPr>
+      <w:r>
+        <w:rPr>
+          <w:rFonts w:ascii="Calibri" w:hAnsi="Calibri" w:cs="Calibri"/>
+          <w:color w:val="000000"/>
+        </w:rPr>
+        <w:t>Henry VII – Shows “Key”</w:t>
+      </w:r>
+    </w:p>
+    <w:p>
+      <w:pPr>
+        <w:pStyle w:val="NormalWeb"/>
+        <w:numPr>
+          <w:ilvl w:val="0"/>
+          <w:numId w:val="13"/>
+        </w:numPr>
+        <w:spacing w:before="0" w:beforeAutospacing="0" w:after="0" w:afterAutospacing="0"/>
+        <w:jc w:val="both"/>
+        <w:textAlignment w:val="baseline"/>
+        <w:rPr>
+          <w:rFonts w:ascii="Calibri" w:hAnsi="Calibri" w:cs="Calibri"/>
+          <w:color w:val="000000"/>
+        </w:rPr>
+      </w:pPr>
+      <w:r>
+        <w:rPr>
+          <w:rFonts w:ascii="Calibri" w:hAnsi="Calibri" w:cs="Calibri"/>
+          <w:color w:val="000000"/>
+        </w:rPr>
+        <w:t>James VI – Shows “Is”</w:t>
+      </w:r>
+    </w:p>
+    <w:p>
+      <w:pPr>
+        <w:pStyle w:val="NormalWeb"/>
+        <w:numPr>
+          <w:ilvl w:val="0"/>
+          <w:numId w:val="13"/>
+        </w:numPr>
+        <w:spacing w:before="0" w:beforeAutospacing="0" w:after="0" w:afterAutospacing="0"/>
+        <w:jc w:val="both"/>
+        <w:textAlignment w:val="baseline"/>
+        <w:rPr>
+          <w:rFonts w:ascii="Calibri" w:hAnsi="Calibri" w:cs="Calibri"/>
+          <w:color w:val="000000"/>
+        </w:rPr>
+      </w:pPr>
+      <w:r>
+        <w:rPr>
+          <w:rFonts w:ascii="Calibri" w:hAnsi="Calibri" w:cs="Calibri"/>
+          <w:color w:val="000000"/>
+        </w:rPr>
+        <w:t>William I – Shows “Cipher”</w:t>
+      </w:r>
+    </w:p>
+    <w:p>
+      <w:pPr>
+        <w:pStyle w:val="NormalWeb"/>
+        <w:numPr>
+          <w:ilvl w:val="0"/>
+          <w:numId w:val="13"/>
+        </w:numPr>
+        <w:spacing w:before="0" w:beforeAutospacing="0" w:after="0" w:afterAutospacing="0"/>
+        <w:jc w:val="both"/>
+        <w:textAlignment w:val="baseline"/>
+        <w:rPr>
+          <w:rFonts w:ascii="Calibri" w:hAnsi="Calibri" w:cs="Calibri"/>
+          <w:color w:val="000000"/>
+        </w:rPr>
+      </w:pPr>
+      <w:r>
+        <w:rPr>
+          <w:rFonts w:ascii="Calibri" w:hAnsi="Calibri" w:cs="Calibri"/>
+          <w:color w:val="000000"/>
+        </w:rPr>
+        <w:t>Louis XIV – Shows Caesar’s Bust</w:t>
+      </w:r>
+    </w:p>
+    <w:p>
+      <w:pPr>
+        <w:pStyle w:val="NormalWeb"/>
+        <w:numPr>
+          <w:ilvl w:val="0"/>
+          <w:numId w:val="13"/>
+        </w:numPr>
+        <w:spacing w:before="0" w:beforeAutospacing="0" w:after="0" w:afterAutospacing="0"/>
+        <w:jc w:val="both"/>
+        <w:textAlignment w:val="baseline"/>
+        <w:rPr>
+          <w:rFonts w:ascii="Calibri" w:hAnsi="Calibri" w:cs="Calibri"/>
+          <w:color w:val="000000"/>
+        </w:rPr>
+      </w:pPr>
+      <w:r>
+        <w:rPr>
+          <w:rFonts w:ascii="Calibri" w:hAnsi="Calibri" w:cs="Calibri"/>
+          <w:color w:val="000000"/>
+        </w:rPr>
+        <w:t>Jack of Spades – Shows a number</w:t>
+      </w:r>
+    </w:p>
+    <w:p>
+      <w:pPr>
+        <w:pStyle w:val="NormalWeb"/>
+        <w:numPr>
+          <w:ilvl w:val="0"/>
+          <w:numId w:val="13"/>
+        </w:numPr>
+        <w:spacing w:before="0" w:beforeAutospacing="0" w:after="0" w:afterAutospacing="0"/>
+        <w:jc w:val="both"/>
+        <w:textAlignment w:val="baseline"/>
+        <w:rPr>
+          <w:rFonts w:ascii="Calibri" w:hAnsi="Calibri" w:cs="Calibri"/>
+          <w:color w:val="000000"/>
+        </w:rPr>
+      </w:pPr>
+      <w:r>
+        <w:rPr>
+          <w:rFonts w:ascii="Calibri" w:hAnsi="Calibri" w:cs="Calibri"/>
+          <w:color w:val="000000"/>
+        </w:rPr>
+        <w:t>Queen of Hearts – Shows a number</w:t>
+      </w:r>
+    </w:p>
+    <w:p>
+      <w:pPr>
+        <w:pStyle w:val="NormalWeb"/>
+        <w:numPr>
+          <w:ilvl w:val="0"/>
+          <w:numId w:val="13"/>
+        </w:numPr>
+        <w:spacing w:before="0" w:beforeAutospacing="0" w:after="0" w:afterAutospacing="0"/>
+        <w:jc w:val="both"/>
+        <w:textAlignment w:val="baseline"/>
+        <w:rPr>
+          <w:rFonts w:ascii="Calibri" w:hAnsi="Calibri" w:cs="Calibri"/>
+          <w:color w:val="000000"/>
+        </w:rPr>
+      </w:pPr>
+      <w:r>
+        <w:rPr>
+          <w:rFonts w:ascii="Calibri" w:hAnsi="Calibri" w:cs="Calibri"/>
+          <w:color w:val="000000"/>
+        </w:rPr>
+        <w:t>King of Diamonds – Shows a number</w:t>
+      </w:r>
+    </w:p>
+    <w:p>
+      <w:pPr>
+        <w:pStyle w:val="NormalWeb"/>
+        <w:numPr>
+          <w:ilvl w:val="0"/>
+          <w:numId w:val="13"/>
+        </w:numPr>
+        <w:spacing w:before="0" w:beforeAutospacing="0" w:after="0" w:afterAutospacing="0"/>
+        <w:jc w:val="both"/>
+        <w:textAlignment w:val="baseline"/>
+        <w:rPr>
+          <w:rFonts w:ascii="Calibri" w:hAnsi="Calibri" w:cs="Calibri"/>
+          <w:color w:val="000000"/>
+        </w:rPr>
+      </w:pPr>
+      <w:r>
+        <w:rPr>
+          <w:rFonts w:ascii="Calibri" w:hAnsi="Calibri" w:cs="Calibri"/>
+          <w:color w:val="000000"/>
+        </w:rPr>
+        <w:t>Countries in the following order:</w:t>
+      </w:r>
+    </w:p>
+    <w:p>
+      <w:pPr>
+        <w:pStyle w:val="NormalWeb"/>
+        <w:numPr>
+          <w:ilvl w:val="1"/>
+          <w:numId w:val="14"/>
+        </w:numPr>
+        <w:spacing w:before="0" w:beforeAutospacing="0" w:after="0" w:afterAutospacing="0"/>
+        <w:jc w:val="both"/>
+        <w:textAlignment w:val="baseline"/>
+        <w:rPr>
+          <w:rFonts w:ascii="Calibri" w:hAnsi="Calibri" w:cs="Calibri"/>
+          <w:color w:val="000000"/>
+        </w:rPr>
+      </w:pPr>
+      <w:r>
+        <w:rPr>
+          <w:rFonts w:ascii="Calibri" w:hAnsi="Calibri" w:cs="Calibri"/>
+          <w:color w:val="000000"/>
+        </w:rPr>
+        <w:t>Netherlands – Shows a plane and plays plane sound effect</w:t>
+      </w:r>
+    </w:p>
+    <w:p>
+      <w:pPr>
+        <w:pStyle w:val="NormalWeb"/>
+        <w:numPr>
+          <w:ilvl w:val="1"/>
+          <w:numId w:val="14"/>
+        </w:numPr>
+        <w:spacing w:before="0" w:beforeAutospacing="0" w:after="0" w:afterAutospacing="0"/>
+        <w:jc w:val="both"/>
+        <w:textAlignment w:val="baseline"/>
+        <w:rPr>
+          <w:rFonts w:ascii="Calibri" w:hAnsi="Calibri" w:cs="Calibri"/>
+          <w:color w:val="000000"/>
+        </w:rPr>
+      </w:pPr>
+      <w:r>
+        <w:rPr>
+          <w:rFonts w:ascii="Calibri" w:hAnsi="Calibri" w:cs="Calibri"/>
+          <w:color w:val="000000"/>
+        </w:rPr>
+        <w:t>Japan – Shows a plane and if plane sound effect not playing, plays it.</w:t>
+      </w:r>
+    </w:p>
+    <w:p>
+      <w:pPr>
+        <w:pStyle w:val="NormalWeb"/>
+        <w:numPr>
+          <w:ilvl w:val="1"/>
+          <w:numId w:val="14"/>
+        </w:numPr>
+        <w:spacing w:before="0" w:beforeAutospacing="0" w:after="0" w:afterAutospacing="0"/>
+        <w:jc w:val="both"/>
+        <w:textAlignment w:val="baseline"/>
+        <w:rPr>
+          <w:rFonts w:ascii="Calibri" w:hAnsi="Calibri" w:cs="Calibri"/>
+          <w:color w:val="000000"/>
+        </w:rPr>
+      </w:pPr>
+      <w:r>
+        <w:rPr>
+          <w:rFonts w:ascii="Calibri" w:hAnsi="Calibri" w:cs="Calibri"/>
+          <w:color w:val="000000"/>
+        </w:rPr>
+        <w:t>South Africa – Shows a plane and if plane sound effect not playing, plays it.</w:t>
+      </w:r>
+    </w:p>
+    <w:p>
+      <w:pPr>
+        <w:pStyle w:val="NormalWeb"/>
+        <w:numPr>
+          <w:ilvl w:val="1"/>
+          <w:numId w:val="14"/>
+        </w:numPr>
+        <w:spacing w:before="0" w:beforeAutospacing="0" w:after="160" w:afterAutospacing="0"/>
+        <w:jc w:val="both"/>
+        <w:textAlignment w:val="baseline"/>
+        <w:rPr>
+          <w:rFonts w:ascii="Calibri" w:hAnsi="Calibri" w:cs="Calibri"/>
+          <w:color w:val="000000"/>
+        </w:rPr>
+      </w:pPr>
+      <w:r>
+        <w:rPr>
+          <w:rFonts w:ascii="Calibri" w:hAnsi="Calibri" w:cs="Calibri"/>
+          <w:color w:val="000000"/>
+        </w:rPr>
+        <w:t>Morocco – Shows a portal with gold and time taken to complete, and if plane sound effect not playing, plays it. It should be possible to enter the portal, but it disappears sometimes.</w:t>
+      </w:r>
+    </w:p>
+    <w:p>
+      <w:pPr>
+        <w:pStyle w:val="Heading1"/>
+        <w:spacing w:before="480" w:beforeAutospacing="0" w:after="120" w:afterAutospacing="0"/>
+        <w:jc w:val="both"/>
+      </w:pPr>
+      <w:r>
+        <w:rPr>
+          <w:rFonts w:ascii="Calibri" w:hAnsi="Calibri" w:cs="Calibri"/>
+          <w:color w:val="000000"/>
+        </w:rPr>
+        <w:t>Instructions: </w:t>
+      </w:r>
+    </w:p>
+    <w:p>
+      <w:pPr>
+        <w:pStyle w:val="NormalWeb"/>
+        <w:spacing w:before="0" w:beforeAutospacing="0" w:after="160" w:afterAutospacing="0"/>
+        <w:jc w:val="both"/>
+      </w:pPr>
+      <w:r>
+        <w:rPr>
+          <w:rFonts w:ascii="Calibri" w:hAnsi="Calibri" w:cs="Calibri"/>
+          <w:color w:val="000000"/>
+        </w:rPr>
+        <w:t>Install the .apk file on the Android phone, which supports AR Core. Give camera permission to the app. Start playing, the instructions on how to complete the game are in Walkthrough.pdf.  You can find the .apk file and the printable puzzle parts in the git repository</w:t>
+      </w:r>
+    </w:p>
+    <w:p>
+      <w:pPr>
+        <w:pStyle w:val="Heading1"/>
+        <w:spacing w:before="480" w:beforeAutospacing="0" w:after="120" w:afterAutospacing="0"/>
+        <w:jc w:val="both"/>
+      </w:pPr>
+      <w:r>
+        <w:rPr>
+          <w:rFonts w:ascii="Calibri" w:hAnsi="Calibri" w:cs="Calibri"/>
+          <w:color w:val="000000"/>
+        </w:rPr>
+        <w:lastRenderedPageBreak/>
+        <w:t>How to compile the source code</w:t>
+      </w:r>
+    </w:p>
+    <w:p>
+      <w:pPr>
+        <w:pStyle w:val="Heading3"/>
+        <w:spacing w:before="280" w:beforeAutospacing="0" w:after="80" w:afterAutospacing="0"/>
+        <w:jc w:val="both"/>
+      </w:pPr>
+      <w:r>
+        <w:rPr>
+          <w:rFonts w:ascii="Calibri" w:hAnsi="Calibri" w:cs="Calibri"/>
+          <w:color w:val="000000"/>
+          <w:sz w:val="28"/>
+          <w:szCs w:val="28"/>
+        </w:rPr>
+        <w:t>1. Download the source code</w:t>
+      </w:r>
+    </w:p>
+    <w:p>
+      <w:pPr>
+        <w:pStyle w:val="NormalWeb"/>
+        <w:spacing w:before="0" w:beforeAutospacing="0" w:after="160" w:afterAutospacing="0"/>
+        <w:jc w:val="both"/>
+      </w:pPr>
       <w:r>
         <w:rPr>
           <w:rFonts w:ascii="Calibri" w:hAnsi="Calibri" w:cs="Calibri"/>
@@ -1722,51 +2204,7 @@
           <w:sz w:val="22"/>
           <w:szCs w:val="22"/>
         </w:rPr>
-        <w:t>TextAlert</w:t>
-      </w:r>
-      <w:proofErr w:type="spellEnd"/>
-      <w:r>
-        <w:rPr>
-          <w:rFonts w:ascii="Calibri" w:hAnsi="Calibri" w:cs="Calibri"/>
-          <w:color w:val="000000"/>
-          <w:sz w:val="22"/>
-          <w:szCs w:val="22"/>
-        </w:rPr>
-        <w:t xml:space="preserve"> is used to show the dialog message to the </w:t>
-      </w:r>
-      <w:proofErr w:type="gramStart"/>
-      <w:r>
-        <w:rPr>
-          <w:rFonts w:ascii="Calibri" w:hAnsi="Calibri" w:cs="Calibri"/>
-          <w:color w:val="000000"/>
-          <w:sz w:val="22"/>
-          <w:szCs w:val="22"/>
-        </w:rPr>
-        <w:t>player, when</w:t>
-      </w:r>
-      <w:proofErr w:type="gramEnd"/>
-      <w:r>
-        <w:rPr>
-          <w:rFonts w:ascii="Calibri" w:hAnsi="Calibri" w:cs="Calibri"/>
-          <w:color w:val="000000"/>
-          <w:sz w:val="22"/>
-          <w:szCs w:val="22"/>
-        </w:rPr>
-        <w:t xml:space="preserve"> the time runs out.</w:t>
-      </w:r>
-    </w:p>
-    <w:p>
-      <w:pPr>
-        <w:pStyle w:val="Heading1"/>
-        <w:spacing w:before="480" w:beforeAutospacing="0" w:after="120" w:afterAutospacing="0"/>
-        <w:jc w:val="both"/>
-      </w:pPr>
-      <w:r>
-        <w:rPr>
-          <w:rFonts w:ascii="Calibri" w:hAnsi="Calibri" w:cs="Calibri"/>
-          <w:color w:val="000000"/>
-        </w:rPr>
-        <w:t>Overview of the system:</w:t>
+        <w:t>First download the source code from git:</w:t>
       </w:r>
     </w:p>
     <w:p>
@@ -1774,691 +2212,6 @@
         <w:pStyle w:val="NormalWeb"/>
         <w:spacing w:before="0" w:beforeAutospacing="0" w:after="160" w:afterAutospacing="0"/>
         <w:jc w:val="both"/>
-      </w:pPr>
-      <w:r>
-        <w:rPr>
-          <w:rFonts w:ascii="Calibri" w:hAnsi="Calibri" w:cs="Calibri"/>
-          <w:color w:val="000000"/>
-        </w:rPr>
-        <w:lastRenderedPageBreak/>
-        <w:t>It is an AR Escape room. It uses image recognition to show 3D objects on the images. To have full experience of the game you also need some physical equipment like locks, deck of cards and world atlas.</w:t>
-      </w:r>
-    </w:p>
-    <w:p>
-      <w:pPr>
-        <w:pStyle w:val="NormalWeb"/>
-        <w:spacing w:before="0" w:beforeAutospacing="0" w:after="160" w:afterAutospacing="0"/>
-        <w:jc w:val="both"/>
-      </w:pPr>
-      <w:r>
-        <w:rPr>
-          <w:rFonts w:ascii="Calibri" w:hAnsi="Calibri" w:cs="Calibri"/>
-          <w:color w:val="000000"/>
-        </w:rPr>
-        <w:t>Pictures and their function:</w:t>
-      </w:r>
-    </w:p>
-    <w:p>
-      <w:pPr>
-        <w:pStyle w:val="NormalWeb"/>
-        <w:spacing w:before="0" w:beforeAutospacing="0" w:after="160" w:afterAutospacing="0"/>
-        <w:jc w:val="both"/>
-      </w:pPr>
-      <w:r>
-        <w:rPr>
-          <w:rFonts w:ascii="Calibri" w:hAnsi="Calibri" w:cs="Calibri"/>
-          <w:color w:val="000000"/>
-        </w:rPr>
-        <w:t>Cards and countries only work with a specific deck of cards and atlas.</w:t>
-      </w:r>
-    </w:p>
-    <w:p>
-      <w:pPr>
-        <w:pStyle w:val="NormalWeb"/>
-        <w:numPr>
-          <w:ilvl w:val="0"/>
-          <w:numId w:val="12"/>
-        </w:numPr>
-        <w:spacing w:before="0" w:beforeAutospacing="0" w:after="0" w:afterAutospacing="0"/>
-        <w:jc w:val="both"/>
-        <w:textAlignment w:val="baseline"/>
-        <w:rPr>
-          <w:rFonts w:ascii="Arial" w:hAnsi="Arial" w:cs="Arial"/>
-          <w:color w:val="000000"/>
-        </w:rPr>
-      </w:pPr>
-      <w:r>
-        <w:rPr>
-          <w:rFonts w:ascii="Calibri" w:hAnsi="Calibri" w:cs="Calibri"/>
-          <w:color w:val="000000"/>
-        </w:rPr>
-        <w:t>Change camera between front-facing and world facing.</w:t>
-      </w:r>
-    </w:p>
-    <w:p>
-      <w:pPr>
-        <w:pStyle w:val="NormalWeb"/>
-        <w:numPr>
-          <w:ilvl w:val="0"/>
-          <w:numId w:val="12"/>
-        </w:numPr>
-        <w:spacing w:before="0" w:beforeAutospacing="0" w:after="160" w:afterAutospacing="0"/>
-        <w:jc w:val="both"/>
-        <w:textAlignment w:val="baseline"/>
-        <w:rPr>
-          <w:rFonts w:ascii="Arial" w:hAnsi="Arial" w:cs="Arial"/>
-          <w:color w:val="000000"/>
-        </w:rPr>
-      </w:pPr>
-      <w:r>
-        <w:rPr>
-          <w:rFonts w:ascii="Calibri" w:hAnsi="Calibri" w:cs="Calibri"/>
-          <w:color w:val="000000"/>
-        </w:rPr>
-        <w:t>Front-facing camera shows video on face</w:t>
-      </w:r>
-    </w:p>
-    <w:p>
-      <w:pPr>
-        <w:pStyle w:val="NormalWeb"/>
-        <w:spacing w:before="0" w:beforeAutospacing="0" w:after="160" w:afterAutospacing="0"/>
-        <w:jc w:val="both"/>
-      </w:pPr>
-      <w:r>
-        <w:rPr>
-          <w:rFonts w:ascii="Calibri" w:hAnsi="Calibri" w:cs="Calibri"/>
-          <w:color w:val="000000"/>
-        </w:rPr>
-        <w:t>All images are tracked with the world facing camera.</w:t>
-      </w:r>
-    </w:p>
-    <w:p>
-      <w:pPr>
-        <w:pStyle w:val="NormalWeb"/>
-        <w:numPr>
-          <w:ilvl w:val="0"/>
-          <w:numId w:val="13"/>
-        </w:numPr>
-        <w:spacing w:before="0" w:beforeAutospacing="0" w:after="0" w:afterAutospacing="0"/>
-        <w:jc w:val="both"/>
-        <w:textAlignment w:val="baseline"/>
-        <w:rPr>
-          <w:rFonts w:ascii="Calibri" w:hAnsi="Calibri" w:cs="Calibri"/>
-          <w:color w:val="000000"/>
-        </w:rPr>
-      </w:pPr>
-      <w:r>
-        <w:rPr>
-          <w:rFonts w:ascii="Calibri" w:hAnsi="Calibri" w:cs="Calibri"/>
-          <w:color w:val="000000"/>
-        </w:rPr>
-        <w:t>Clock – Shows timer on screen</w:t>
-      </w:r>
-    </w:p>
-    <w:p>
-      <w:pPr>
-        <w:pStyle w:val="NormalWeb"/>
-        <w:numPr>
-          <w:ilvl w:val="0"/>
-          <w:numId w:val="13"/>
-        </w:numPr>
-        <w:spacing w:before="0" w:beforeAutospacing="0" w:after="0" w:afterAutospacing="0"/>
-        <w:jc w:val="both"/>
-        <w:textAlignment w:val="baseline"/>
-        <w:rPr>
-          <w:rFonts w:ascii="Calibri" w:hAnsi="Calibri" w:cs="Calibri"/>
-          <w:color w:val="000000"/>
-        </w:rPr>
-      </w:pPr>
-      <w:r>
-        <w:rPr>
-          <w:rFonts w:ascii="Calibri" w:hAnsi="Calibri" w:cs="Calibri"/>
-          <w:color w:val="000000"/>
-        </w:rPr>
-        <w:t>Phone – Plays morse code</w:t>
-      </w:r>
-    </w:p>
-    <w:p>
-      <w:pPr>
-        <w:pStyle w:val="NormalWeb"/>
-        <w:numPr>
-          <w:ilvl w:val="0"/>
-          <w:numId w:val="13"/>
-        </w:numPr>
-        <w:spacing w:before="0" w:beforeAutospacing="0" w:after="0" w:afterAutospacing="0"/>
-        <w:jc w:val="both"/>
-        <w:textAlignment w:val="baseline"/>
-        <w:rPr>
-          <w:rFonts w:ascii="Calibri" w:hAnsi="Calibri" w:cs="Calibri"/>
-          <w:color w:val="000000"/>
-        </w:rPr>
-      </w:pPr>
-      <w:r>
-        <w:rPr>
-          <w:rFonts w:ascii="Calibri" w:hAnsi="Calibri" w:cs="Calibri"/>
-          <w:color w:val="000000"/>
-        </w:rPr>
-        <w:t>Chicken – Plays chicken sound</w:t>
-      </w:r>
-    </w:p>
-    <w:p>
-      <w:pPr>
-        <w:pStyle w:val="NormalWeb"/>
-        <w:numPr>
-          <w:ilvl w:val="0"/>
-          <w:numId w:val="13"/>
-        </w:numPr>
-        <w:spacing w:before="0" w:beforeAutospacing="0" w:after="0" w:afterAutospacing="0"/>
-        <w:jc w:val="both"/>
-        <w:textAlignment w:val="baseline"/>
-        <w:rPr>
-          <w:rFonts w:ascii="Calibri" w:hAnsi="Calibri" w:cs="Calibri"/>
-          <w:color w:val="000000"/>
-        </w:rPr>
-      </w:pPr>
-      <w:r>
-        <w:rPr>
-          <w:rFonts w:ascii="Calibri" w:hAnsi="Calibri" w:cs="Calibri"/>
-          <w:color w:val="000000"/>
-        </w:rPr>
-        <w:t xml:space="preserve">Cookie – Shows a cookie, when the cookie is visible, click on it (“to eat” or “open it”) and it will show a quote. When clicked the first time, it plays a sound effect. The quote is shown now </w:t>
-      </w:r>
-      <w:proofErr w:type="spellStart"/>
-      <w:r>
-        <w:rPr>
-          <w:rFonts w:ascii="Calibri" w:hAnsi="Calibri" w:cs="Calibri"/>
-          <w:color w:val="000000"/>
-        </w:rPr>
-        <w:t>everytime</w:t>
-      </w:r>
-      <w:proofErr w:type="spellEnd"/>
-      <w:r>
-        <w:rPr>
-          <w:rFonts w:ascii="Calibri" w:hAnsi="Calibri" w:cs="Calibri"/>
-          <w:color w:val="000000"/>
-        </w:rPr>
-        <w:t xml:space="preserve"> the cookie picture </w:t>
-      </w:r>
-      <w:proofErr w:type="gramStart"/>
-      <w:r>
-        <w:rPr>
-          <w:rFonts w:ascii="Calibri" w:hAnsi="Calibri" w:cs="Calibri"/>
-          <w:color w:val="000000"/>
-        </w:rPr>
-        <w:t>is  shown</w:t>
-      </w:r>
-      <w:proofErr w:type="gramEnd"/>
-      <w:r>
-        <w:rPr>
-          <w:rFonts w:ascii="Calibri" w:hAnsi="Calibri" w:cs="Calibri"/>
-          <w:color w:val="000000"/>
-        </w:rPr>
-        <w:t xml:space="preserve"> to the camera.</w:t>
-      </w:r>
-    </w:p>
-    <w:p>
-      <w:pPr>
-        <w:pStyle w:val="NormalWeb"/>
-        <w:numPr>
-          <w:ilvl w:val="0"/>
-          <w:numId w:val="13"/>
-        </w:numPr>
-        <w:spacing w:before="0" w:beforeAutospacing="0" w:after="0" w:afterAutospacing="0"/>
-        <w:jc w:val="both"/>
-        <w:textAlignment w:val="baseline"/>
-        <w:rPr>
-          <w:rFonts w:ascii="Calibri" w:hAnsi="Calibri" w:cs="Calibri"/>
-          <w:color w:val="000000"/>
-        </w:rPr>
-      </w:pPr>
-      <w:r>
-        <w:rPr>
-          <w:rFonts w:ascii="Calibri" w:hAnsi="Calibri" w:cs="Calibri"/>
-          <w:color w:val="000000"/>
-        </w:rPr>
-        <w:t>Lock – Shows an overlay with buttons, when right directions are entered, plays unlock sound effect.</w:t>
-      </w:r>
-    </w:p>
-    <w:p>
-      <w:pPr>
-        <w:pStyle w:val="NormalWeb"/>
-        <w:numPr>
-          <w:ilvl w:val="0"/>
-          <w:numId w:val="13"/>
-        </w:numPr>
-        <w:spacing w:before="0" w:beforeAutospacing="0" w:after="0" w:afterAutospacing="0"/>
-        <w:jc w:val="both"/>
-        <w:textAlignment w:val="baseline"/>
-        <w:rPr>
-          <w:rFonts w:ascii="Calibri" w:hAnsi="Calibri" w:cs="Calibri"/>
-          <w:color w:val="000000"/>
-        </w:rPr>
-      </w:pPr>
-      <w:r>
-        <w:rPr>
-          <w:rFonts w:ascii="Calibri" w:hAnsi="Calibri" w:cs="Calibri"/>
-          <w:color w:val="000000"/>
-        </w:rPr>
-        <w:t>Maze – Shows a riddle text, after right directions have been entered to the lock</w:t>
-      </w:r>
-    </w:p>
-    <w:p>
-      <w:pPr>
-        <w:pStyle w:val="NormalWeb"/>
-        <w:numPr>
-          <w:ilvl w:val="0"/>
-          <w:numId w:val="13"/>
-        </w:numPr>
-        <w:spacing w:before="0" w:beforeAutospacing="0" w:after="0" w:afterAutospacing="0"/>
-        <w:jc w:val="both"/>
-        <w:textAlignment w:val="baseline"/>
-        <w:rPr>
-          <w:rFonts w:ascii="Calibri" w:hAnsi="Calibri" w:cs="Calibri"/>
-          <w:color w:val="000000"/>
-        </w:rPr>
-      </w:pPr>
-      <w:proofErr w:type="spellStart"/>
-      <w:r>
-        <w:rPr>
-          <w:rFonts w:ascii="Calibri" w:hAnsi="Calibri" w:cs="Calibri"/>
-          <w:color w:val="000000"/>
-        </w:rPr>
-        <w:t>ElizabethII</w:t>
-      </w:r>
-      <w:proofErr w:type="spellEnd"/>
-      <w:r>
-        <w:rPr>
-          <w:rFonts w:ascii="Calibri" w:hAnsi="Calibri" w:cs="Calibri"/>
-          <w:color w:val="000000"/>
-        </w:rPr>
-        <w:t xml:space="preserve"> – Shows “Name”</w:t>
-      </w:r>
-    </w:p>
-    <w:p>
-      <w:pPr>
-        <w:pStyle w:val="NormalWeb"/>
-        <w:numPr>
-          <w:ilvl w:val="0"/>
-          <w:numId w:val="13"/>
-        </w:numPr>
-        <w:spacing w:before="0" w:beforeAutospacing="0" w:after="0" w:afterAutospacing="0"/>
-        <w:jc w:val="both"/>
-        <w:textAlignment w:val="baseline"/>
-        <w:rPr>
-          <w:rFonts w:ascii="Calibri" w:hAnsi="Calibri" w:cs="Calibri"/>
-          <w:color w:val="000000"/>
-        </w:rPr>
-      </w:pPr>
-      <w:r>
-        <w:rPr>
-          <w:rFonts w:ascii="Calibri" w:hAnsi="Calibri" w:cs="Calibri"/>
-          <w:color w:val="000000"/>
-        </w:rPr>
-        <w:t>Henry VII – Shows “Key”</w:t>
-      </w:r>
-    </w:p>
-    <w:p>
-      <w:pPr>
-        <w:pStyle w:val="NormalWeb"/>
-        <w:numPr>
-          <w:ilvl w:val="0"/>
-          <w:numId w:val="13"/>
-        </w:numPr>
-        <w:spacing w:before="0" w:beforeAutospacing="0" w:after="0" w:afterAutospacing="0"/>
-        <w:jc w:val="both"/>
-        <w:textAlignment w:val="baseline"/>
-        <w:rPr>
-          <w:rFonts w:ascii="Calibri" w:hAnsi="Calibri" w:cs="Calibri"/>
-          <w:color w:val="000000"/>
-        </w:rPr>
-      </w:pPr>
-      <w:r>
-        <w:rPr>
-          <w:rFonts w:ascii="Calibri" w:hAnsi="Calibri" w:cs="Calibri"/>
-          <w:color w:val="000000"/>
-        </w:rPr>
-        <w:t>James VI – Shows “Is”</w:t>
-      </w:r>
-    </w:p>
-    <w:p>
-      <w:pPr>
-        <w:pStyle w:val="NormalWeb"/>
-        <w:numPr>
-          <w:ilvl w:val="0"/>
-          <w:numId w:val="13"/>
-        </w:numPr>
-        <w:spacing w:before="0" w:beforeAutospacing="0" w:after="0" w:afterAutospacing="0"/>
-        <w:jc w:val="both"/>
-        <w:textAlignment w:val="baseline"/>
-        <w:rPr>
-          <w:rFonts w:ascii="Calibri" w:hAnsi="Calibri" w:cs="Calibri"/>
-          <w:color w:val="000000"/>
-        </w:rPr>
-      </w:pPr>
-      <w:r>
-        <w:rPr>
-          <w:rFonts w:ascii="Calibri" w:hAnsi="Calibri" w:cs="Calibri"/>
-          <w:color w:val="000000"/>
-        </w:rPr>
-        <w:t>William I – Shows “Cipher”</w:t>
-      </w:r>
-    </w:p>
-    <w:p>
-      <w:pPr>
-        <w:pStyle w:val="NormalWeb"/>
-        <w:numPr>
-          <w:ilvl w:val="0"/>
-          <w:numId w:val="13"/>
-        </w:numPr>
-        <w:spacing w:before="0" w:beforeAutospacing="0" w:after="0" w:afterAutospacing="0"/>
-        <w:jc w:val="both"/>
-        <w:textAlignment w:val="baseline"/>
-        <w:rPr>
-          <w:rFonts w:ascii="Calibri" w:hAnsi="Calibri" w:cs="Calibri"/>
-          <w:color w:val="000000"/>
-        </w:rPr>
-      </w:pPr>
-      <w:r>
-        <w:rPr>
-          <w:rFonts w:ascii="Calibri" w:hAnsi="Calibri" w:cs="Calibri"/>
-          <w:color w:val="000000"/>
-        </w:rPr>
-        <w:t>Louis XIV – Shows Caesar’s Bust</w:t>
-      </w:r>
-    </w:p>
-    <w:p>
-      <w:pPr>
-        <w:pStyle w:val="NormalWeb"/>
-        <w:numPr>
-          <w:ilvl w:val="0"/>
-          <w:numId w:val="13"/>
-        </w:numPr>
-        <w:spacing w:before="0" w:beforeAutospacing="0" w:after="0" w:afterAutospacing="0"/>
-        <w:jc w:val="both"/>
-        <w:textAlignment w:val="baseline"/>
-        <w:rPr>
-          <w:rFonts w:ascii="Calibri" w:hAnsi="Calibri" w:cs="Calibri"/>
-          <w:color w:val="000000"/>
-        </w:rPr>
-      </w:pPr>
-      <w:r>
-        <w:rPr>
-          <w:rFonts w:ascii="Calibri" w:hAnsi="Calibri" w:cs="Calibri"/>
-          <w:color w:val="000000"/>
-        </w:rPr>
-        <w:t>Jack of Spades – Shows a number</w:t>
-      </w:r>
-    </w:p>
-    <w:p>
-      <w:pPr>
-        <w:pStyle w:val="NormalWeb"/>
-        <w:numPr>
-          <w:ilvl w:val="0"/>
-          <w:numId w:val="13"/>
-        </w:numPr>
-        <w:spacing w:before="0" w:beforeAutospacing="0" w:after="0" w:afterAutospacing="0"/>
-        <w:jc w:val="both"/>
-        <w:textAlignment w:val="baseline"/>
-        <w:rPr>
-          <w:rFonts w:ascii="Calibri" w:hAnsi="Calibri" w:cs="Calibri"/>
-          <w:color w:val="000000"/>
-        </w:rPr>
-      </w:pPr>
-      <w:r>
-        <w:rPr>
-          <w:rFonts w:ascii="Calibri" w:hAnsi="Calibri" w:cs="Calibri"/>
-          <w:color w:val="000000"/>
-        </w:rPr>
-        <w:t>Queen of Hearts – Shows a number</w:t>
-      </w:r>
-    </w:p>
-    <w:p>
-      <w:pPr>
-        <w:pStyle w:val="NormalWeb"/>
-        <w:numPr>
-          <w:ilvl w:val="0"/>
-          <w:numId w:val="13"/>
-        </w:numPr>
-        <w:spacing w:before="0" w:beforeAutospacing="0" w:after="0" w:afterAutospacing="0"/>
-        <w:jc w:val="both"/>
-        <w:textAlignment w:val="baseline"/>
-        <w:rPr>
-          <w:rFonts w:ascii="Calibri" w:hAnsi="Calibri" w:cs="Calibri"/>
-          <w:color w:val="000000"/>
-        </w:rPr>
-      </w:pPr>
-      <w:r>
-        <w:rPr>
-          <w:rFonts w:ascii="Calibri" w:hAnsi="Calibri" w:cs="Calibri"/>
-          <w:color w:val="000000"/>
-        </w:rPr>
-        <w:t>King of Diamonds – Shows a number</w:t>
-      </w:r>
-    </w:p>
-    <w:p>
-      <w:pPr>
-        <w:pStyle w:val="NormalWeb"/>
-        <w:numPr>
-          <w:ilvl w:val="0"/>
-          <w:numId w:val="13"/>
-        </w:numPr>
-        <w:spacing w:before="0" w:beforeAutospacing="0" w:after="0" w:afterAutospacing="0"/>
-        <w:jc w:val="both"/>
-        <w:textAlignment w:val="baseline"/>
-        <w:rPr>
-          <w:rFonts w:ascii="Calibri" w:hAnsi="Calibri" w:cs="Calibri"/>
-          <w:color w:val="000000"/>
-        </w:rPr>
-      </w:pPr>
-      <w:r>
-        <w:rPr>
-          <w:rFonts w:ascii="Calibri" w:hAnsi="Calibri" w:cs="Calibri"/>
-          <w:color w:val="000000"/>
-        </w:rPr>
-        <w:t>Countries in the following order:</w:t>
-      </w:r>
-    </w:p>
-    <w:p>
-      <w:pPr>
-        <w:pStyle w:val="NormalWeb"/>
-        <w:numPr>
-          <w:ilvl w:val="1"/>
-          <w:numId w:val="14"/>
-        </w:numPr>
-        <w:spacing w:before="0" w:beforeAutospacing="0" w:after="0" w:afterAutospacing="0"/>
-        <w:jc w:val="both"/>
-        <w:textAlignment w:val="baseline"/>
-        <w:rPr>
-          <w:rFonts w:ascii="Calibri" w:hAnsi="Calibri" w:cs="Calibri"/>
-          <w:color w:val="000000"/>
-        </w:rPr>
-      </w:pPr>
-      <w:r>
-        <w:rPr>
-          <w:rFonts w:ascii="Calibri" w:hAnsi="Calibri" w:cs="Calibri"/>
-          <w:color w:val="000000"/>
-        </w:rPr>
-        <w:t>Netherlands – Shows a plane and plays plane sound effect</w:t>
-      </w:r>
-    </w:p>
-    <w:p>
-      <w:pPr>
-        <w:pStyle w:val="NormalWeb"/>
-        <w:numPr>
-          <w:ilvl w:val="1"/>
-          <w:numId w:val="14"/>
-        </w:numPr>
-        <w:spacing w:before="0" w:beforeAutospacing="0" w:after="0" w:afterAutospacing="0"/>
-        <w:jc w:val="both"/>
-        <w:textAlignment w:val="baseline"/>
-        <w:rPr>
-          <w:rFonts w:ascii="Calibri" w:hAnsi="Calibri" w:cs="Calibri"/>
-          <w:color w:val="000000"/>
-        </w:rPr>
-      </w:pPr>
-      <w:r>
-        <w:rPr>
-          <w:rFonts w:ascii="Calibri" w:hAnsi="Calibri" w:cs="Calibri"/>
-          <w:color w:val="000000"/>
-        </w:rPr>
-        <w:t>Japan – Shows a plane and if plane sound effect not playing, plays it.</w:t>
-      </w:r>
-    </w:p>
-    <w:p>
-      <w:pPr>
-        <w:pStyle w:val="NormalWeb"/>
-        <w:numPr>
-          <w:ilvl w:val="1"/>
-          <w:numId w:val="14"/>
-        </w:numPr>
-        <w:spacing w:before="0" w:beforeAutospacing="0" w:after="0" w:afterAutospacing="0"/>
-        <w:jc w:val="both"/>
-        <w:textAlignment w:val="baseline"/>
-        <w:rPr>
-          <w:rFonts w:ascii="Calibri" w:hAnsi="Calibri" w:cs="Calibri"/>
-          <w:color w:val="000000"/>
-        </w:rPr>
-      </w:pPr>
-      <w:r>
-        <w:rPr>
-          <w:rFonts w:ascii="Calibri" w:hAnsi="Calibri" w:cs="Calibri"/>
-          <w:color w:val="000000"/>
-        </w:rPr>
-        <w:t>South Africa – Shows a plane and if plane sound effect not playing, plays it.</w:t>
-      </w:r>
-    </w:p>
-    <w:p>
-      <w:pPr>
-        <w:pStyle w:val="NormalWeb"/>
-        <w:numPr>
-          <w:ilvl w:val="1"/>
-          <w:numId w:val="14"/>
-        </w:numPr>
-        <w:spacing w:before="0" w:beforeAutospacing="0" w:after="160" w:afterAutospacing="0"/>
-        <w:jc w:val="both"/>
-        <w:textAlignment w:val="baseline"/>
-        <w:rPr>
-          <w:rFonts w:ascii="Calibri" w:hAnsi="Calibri" w:cs="Calibri"/>
-          <w:color w:val="000000"/>
-        </w:rPr>
-      </w:pPr>
-      <w:r>
-        <w:rPr>
-          <w:rFonts w:ascii="Calibri" w:hAnsi="Calibri" w:cs="Calibri"/>
-          <w:color w:val="000000"/>
-        </w:rPr>
-        <w:t>Morocco – Shows a portal with gold and time taken to complete, and if plane sound effect not playing, plays it. It should be possible to enter the portal, but it disappears sometimes.</w:t>
-      </w:r>
-    </w:p>
-    <w:p>
-      <w:pPr>
-        <w:pStyle w:val="Heading1"/>
-        <w:spacing w:before="480" w:beforeAutospacing="0" w:after="120" w:afterAutospacing="0"/>
-        <w:jc w:val="both"/>
-      </w:pPr>
-      <w:r>
-        <w:rPr>
-          <w:rFonts w:ascii="Calibri" w:hAnsi="Calibri" w:cs="Calibri"/>
-          <w:color w:val="000000"/>
-        </w:rPr>
-        <w:t>Instructions: </w:t>
-      </w:r>
-    </w:p>
-    <w:p>
-      <w:pPr>
-        <w:pStyle w:val="NormalWeb"/>
-        <w:spacing w:before="0" w:beforeAutospacing="0" w:after="160" w:afterAutospacing="0"/>
-        <w:jc w:val="both"/>
-      </w:pPr>
-      <w:r>
-        <w:rPr>
-          <w:rFonts w:ascii="Calibri" w:hAnsi="Calibri" w:cs="Calibri"/>
-          <w:color w:val="000000"/>
-        </w:rPr>
-        <w:t>Install the .</w:t>
-      </w:r>
-      <w:proofErr w:type="spellStart"/>
-      <w:r>
-        <w:rPr>
-          <w:rFonts w:ascii="Calibri" w:hAnsi="Calibri" w:cs="Calibri"/>
-          <w:color w:val="000000"/>
-        </w:rPr>
-        <w:t>apk</w:t>
-      </w:r>
-      <w:proofErr w:type="spellEnd"/>
-      <w:r>
-        <w:rPr>
-          <w:rFonts w:ascii="Calibri" w:hAnsi="Calibri" w:cs="Calibri"/>
-          <w:color w:val="000000"/>
-        </w:rPr>
-        <w:t xml:space="preserve"> file on the Android phone, which supports AR Core. Give camera permission to the app. Start playing, the instructions on how to complete the game are in Walkthrough.pdf.  You can find the .</w:t>
-      </w:r>
-      <w:proofErr w:type="spellStart"/>
-      <w:r>
-        <w:rPr>
-          <w:rFonts w:ascii="Calibri" w:hAnsi="Calibri" w:cs="Calibri"/>
-          <w:color w:val="000000"/>
-        </w:rPr>
-        <w:t>apk</w:t>
-      </w:r>
-      <w:proofErr w:type="spellEnd"/>
-      <w:r>
-        <w:rPr>
-          <w:rFonts w:ascii="Calibri" w:hAnsi="Calibri" w:cs="Calibri"/>
-          <w:color w:val="000000"/>
-        </w:rPr>
-        <w:t xml:space="preserve"> file and the printable puzzle parts in the git repository</w:t>
-      </w:r>
-    </w:p>
-    <w:p>
-      <w:pPr>
-        <w:pStyle w:val="Heading1"/>
-        <w:spacing w:before="480" w:beforeAutospacing="0" w:after="120" w:afterAutospacing="0"/>
-        <w:jc w:val="both"/>
-      </w:pPr>
-      <w:r>
-        <w:rPr>
-          <w:rFonts w:ascii="Calibri" w:hAnsi="Calibri" w:cs="Calibri"/>
-          <w:color w:val="000000"/>
-        </w:rPr>
-        <w:lastRenderedPageBreak/>
-        <w:t>How to compile the source code</w:t>
-      </w:r>
-    </w:p>
-    <w:p>
-      <w:pPr>
-        <w:pStyle w:val="Heading3"/>
-        <w:spacing w:before="280" w:beforeAutospacing="0" w:after="80" w:afterAutospacing="0"/>
-      </w:pPr>
-      <w:r>
-        <w:rPr>
-          <w:rFonts w:ascii="Calibri" w:hAnsi="Calibri" w:cs="Calibri"/>
-          <w:color w:val="000000"/>
-          <w:sz w:val="28"/>
-          <w:szCs w:val="28"/>
-        </w:rPr>
-        <w:t>1. Download the source code</w:t>
-      </w:r>
-    </w:p>
-    <w:p>
-      <w:pPr>
-        <w:pStyle w:val="NormalWeb"/>
-        <w:spacing w:before="0" w:beforeAutospacing="0" w:after="160" w:afterAutospacing="0"/>
-      </w:pPr>
-      <w:r>
-        <w:rPr>
-          <w:rFonts w:ascii="Calibri" w:hAnsi="Calibri" w:cs="Calibri"/>
-          <w:color w:val="000000"/>
-          <w:sz w:val="22"/>
-          <w:szCs w:val="22"/>
-        </w:rPr>
-        <w:t>First download the source code from git:</w:t>
-      </w:r>
-    </w:p>
-    <w:p>
-      <w:pPr>
-        <w:pStyle w:val="NormalWeb"/>
-        <w:spacing w:before="0" w:beforeAutospacing="0" w:after="160" w:afterAutospacing="0"/>
       </w:pPr>
       <w:hyperlink r:id="rId8" w:history="1">
         <w:r>
@@ -2477,6 +2230,7 @@
       <w:pPr>
         <w:pStyle w:val="Heading3"/>
         <w:spacing w:before="280" w:beforeAutospacing="0" w:after="80" w:afterAutospacing="0"/>
+        <w:jc w:val="both"/>
       </w:pPr>
       <w:r>
         <w:rPr>
@@ -2492,6 +2246,7 @@
       <w:pPr>
         <w:pStyle w:val="NormalWeb"/>
         <w:spacing w:before="0" w:beforeAutospacing="0" w:after="160" w:afterAutospacing="0"/>
+        <w:jc w:val="both"/>
       </w:pPr>
       <w:r>
         <w:rPr>
@@ -2519,6 +2274,7 @@
       <w:pPr>
         <w:pStyle w:val="NormalWeb"/>
         <w:spacing w:before="0" w:beforeAutospacing="0" w:after="160" w:afterAutospacing="0"/>
+        <w:jc w:val="both"/>
       </w:pPr>
       <w:r>
         <w:rPr>
@@ -2527,9 +2283,15 @@
           <w:sz w:val="22"/>
           <w:szCs w:val="22"/>
         </w:rPr>
-        <w:t xml:space="preserve">Startup Unity and open the folder </w:t>
-      </w:r>
-      <w:proofErr w:type="spellStart"/>
+        <w:t>Startup Unity and open the folder augmentedReality from the git download.</w:t>
+      </w:r>
+    </w:p>
+    <w:p>
+      <w:pPr>
+        <w:pStyle w:val="NormalWeb"/>
+        <w:spacing w:before="0" w:beforeAutospacing="0" w:after="160" w:afterAutospacing="0"/>
+        <w:jc w:val="both"/>
+      </w:pPr>
       <w:r>
         <w:rPr>
           <w:rFonts w:ascii="Calibri" w:hAnsi="Calibri" w:cs="Calibri"/>
@@ -2537,9 +2299,8 @@
           <w:sz w:val="22"/>
           <w:szCs w:val="22"/>
         </w:rPr>
-        <w:t>augmentedReality</w:t>
-      </w:r>
-      <w:proofErr w:type="spellEnd"/>
+        <w:t>Next</w:t>
+      </w:r>
       <w:r>
         <w:rPr>
           <w:rFonts w:ascii="Calibri" w:hAnsi="Calibri" w:cs="Calibri"/>
@@ -2547,15 +2308,8 @@
           <w:sz w:val="22"/>
           <w:szCs w:val="22"/>
         </w:rPr>
-        <w:t xml:space="preserve"> from the git download.</w:t>
-      </w:r>
-    </w:p>
-    <w:p>
-      <w:pPr>
-        <w:pStyle w:val="NormalWeb"/>
-        <w:spacing w:before="0" w:beforeAutospacing="0" w:after="160" w:afterAutospacing="0"/>
-      </w:pPr>
-      <w:proofErr w:type="gramStart"/>
+        <w:t>,</w:t>
+      </w:r>
       <w:r>
         <w:rPr>
           <w:rFonts w:ascii="Calibri" w:hAnsi="Calibri" w:cs="Calibri"/>
@@ -2563,9 +2317,15 @@
           <w:sz w:val="22"/>
           <w:szCs w:val="22"/>
         </w:rPr>
-        <w:t>Next</w:t>
-      </w:r>
-      <w:proofErr w:type="gramEnd"/>
+        <w:t xml:space="preserve"> we need to configure unity so that it can build AR Foundation apps.</w:t>
+      </w:r>
+    </w:p>
+    <w:p>
+      <w:pPr>
+        <w:pStyle w:val="NormalWeb"/>
+        <w:spacing w:before="0" w:beforeAutospacing="0" w:after="160" w:afterAutospacing="0"/>
+        <w:jc w:val="both"/>
+      </w:pPr>
       <w:r>
         <w:rPr>
           <w:rFonts w:ascii="Calibri" w:hAnsi="Calibri" w:cs="Calibri"/>
@@ -2573,22 +2333,34 @@
           <w:sz w:val="22"/>
           <w:szCs w:val="22"/>
         </w:rPr>
-        <w:t xml:space="preserve"> we need to configure unity so that it can build AR Foundation apps.</w:t>
-      </w:r>
-    </w:p>
-    <w:p>
-      <w:pPr>
-        <w:pStyle w:val="NormalWeb"/>
-        <w:spacing w:before="0" w:beforeAutospacing="0" w:after="160" w:afterAutospacing="0"/>
-      </w:pPr>
-      <w:r>
+        <w:t>During the installation Unity should have installed these software packages:</w:t>
+      </w:r>
+    </w:p>
+    <w:p>
+      <w:pPr>
+        <w:pStyle w:val="NormalWeb"/>
+        <w:numPr>
+          <w:ilvl w:val="0"/>
+          <w:numId w:val="15"/>
+        </w:numPr>
+        <w:spacing w:before="0" w:beforeAutospacing="0" w:after="0" w:afterAutospacing="0"/>
+        <w:jc w:val="both"/>
+        <w:textAlignment w:val="baseline"/>
         <w:rPr>
           <w:rFonts w:ascii="Calibri" w:hAnsi="Calibri" w:cs="Calibri"/>
           <w:color w:val="000000"/>
           <w:sz w:val="22"/>
           <w:szCs w:val="22"/>
         </w:rPr>
-        <w:t>During the installation Unity should have installed these software packages:</w:t>
+      </w:pPr>
+      <w:r>
+        <w:rPr>
+          <w:rFonts w:ascii="Calibri" w:hAnsi="Calibri" w:cs="Calibri"/>
+          <w:color w:val="000000"/>
+          <w:sz w:val="22"/>
+          <w:szCs w:val="22"/>
+        </w:rPr>
+        <w:t>JDK</w:t>
       </w:r>
     </w:p>
     <w:p>
@@ -2599,6 +2371,7 @@
           <w:numId w:val="15"/>
         </w:numPr>
         <w:spacing w:before="0" w:beforeAutospacing="0" w:after="0" w:afterAutospacing="0"/>
+        <w:jc w:val="both"/>
         <w:textAlignment w:val="baseline"/>
         <w:rPr>
           <w:rFonts w:ascii="Calibri" w:hAnsi="Calibri" w:cs="Calibri"/>
@@ -2614,7 +2387,7 @@
           <w:sz w:val="22"/>
           <w:szCs w:val="22"/>
         </w:rPr>
-        <w:t>JDK</w:t>
+        <w:t>Android SDK tools</w:t>
       </w:r>
     </w:p>
     <w:p>
@@ -2625,6 +2398,7 @@
           <w:numId w:val="15"/>
         </w:numPr>
         <w:spacing w:before="0" w:beforeAutospacing="0" w:after="0" w:afterAutospacing="0"/>
+        <w:jc w:val="both"/>
         <w:textAlignment w:val="baseline"/>
         <w:rPr>
           <w:rFonts w:ascii="Calibri" w:hAnsi="Calibri" w:cs="Calibri"/>
@@ -2640,7 +2414,7 @@
           <w:sz w:val="22"/>
           <w:szCs w:val="22"/>
         </w:rPr>
-        <w:t>Android SDK tools</w:t>
+        <w:t>Android NDK</w:t>
       </w:r>
     </w:p>
     <w:p>
@@ -2650,7 +2424,8 @@
           <w:ilvl w:val="0"/>
           <w:numId w:val="15"/>
         </w:numPr>
-        <w:spacing w:before="0" w:beforeAutospacing="0" w:after="0" w:afterAutospacing="0"/>
+        <w:spacing w:before="0" w:beforeAutospacing="0" w:after="160" w:afterAutospacing="0"/>
+        <w:jc w:val="both"/>
         <w:textAlignment w:val="baseline"/>
         <w:rPr>
           <w:rFonts w:ascii="Calibri" w:hAnsi="Calibri" w:cs="Calibri"/>
@@ -2666,25 +2441,24 @@
           <w:sz w:val="22"/>
           <w:szCs w:val="22"/>
         </w:rPr>
-        <w:t>Android NDK</w:t>
-      </w:r>
-    </w:p>
-    <w:p>
-      <w:pPr>
-        <w:pStyle w:val="NormalWeb"/>
-        <w:numPr>
-          <w:ilvl w:val="0"/>
-          <w:numId w:val="15"/>
-        </w:numPr>
+        <w:t>Gradle</w:t>
+      </w:r>
+    </w:p>
+    <w:p>
+      <w:pPr>
+        <w:pStyle w:val="NormalWeb"/>
         <w:spacing w:before="0" w:beforeAutospacing="0" w:after="160" w:afterAutospacing="0"/>
-        <w:textAlignment w:val="baseline"/>
+        <w:jc w:val="both"/>
+      </w:pPr>
+      <w:r>
         <w:rPr>
           <w:rFonts w:ascii="Calibri" w:hAnsi="Calibri" w:cs="Calibri"/>
           <w:color w:val="000000"/>
           <w:sz w:val="22"/>
           <w:szCs w:val="22"/>
         </w:rPr>
-      </w:pPr>
+        <w:t>Unfortunately</w:t>
+      </w:r>
       <w:r>
         <w:rPr>
           <w:rFonts w:ascii="Calibri" w:hAnsi="Calibri" w:cs="Calibri"/>
@@ -2692,15 +2466,8 @@
           <w:sz w:val="22"/>
           <w:szCs w:val="22"/>
         </w:rPr>
-        <w:t>Gradle</w:t>
-      </w:r>
-    </w:p>
-    <w:p>
-      <w:pPr>
-        <w:pStyle w:val="NormalWeb"/>
-        <w:spacing w:before="0" w:beforeAutospacing="0" w:after="160" w:afterAutospacing="0"/>
-      </w:pPr>
-      <w:proofErr w:type="gramStart"/>
+        <w:t>,</w:t>
+      </w:r>
       <w:r>
         <w:rPr>
           <w:rFonts w:ascii="Calibri" w:hAnsi="Calibri" w:cs="Calibri"/>
@@ -2708,63 +2475,14 @@
           <w:sz w:val="22"/>
           <w:szCs w:val="22"/>
         </w:rPr>
-        <w:t>Unfortunately</w:t>
-      </w:r>
-      <w:proofErr w:type="gramEnd"/>
-      <w:r>
-        <w:rPr>
-          <w:rFonts w:ascii="Calibri" w:hAnsi="Calibri" w:cs="Calibri"/>
-          <w:color w:val="000000"/>
-          <w:sz w:val="22"/>
-          <w:szCs w:val="22"/>
-        </w:rPr>
-        <w:t xml:space="preserve"> the </w:t>
-      </w:r>
-      <w:proofErr w:type="spellStart"/>
-      <w:r>
-        <w:rPr>
-          <w:rFonts w:ascii="Calibri" w:hAnsi="Calibri" w:cs="Calibri"/>
-          <w:color w:val="000000"/>
-          <w:sz w:val="22"/>
-          <w:szCs w:val="22"/>
-        </w:rPr>
-        <w:t>in</w:t>
-      </w:r>
-      <w:proofErr w:type="spellEnd"/>
-      <w:r>
-        <w:rPr>
-          <w:rFonts w:ascii="Calibri" w:hAnsi="Calibri" w:cs="Calibri"/>
-          <w:color w:val="000000"/>
-          <w:sz w:val="22"/>
-          <w:szCs w:val="22"/>
-        </w:rPr>
-        <w:t xml:space="preserve"> built </w:t>
-      </w:r>
-      <w:proofErr w:type="spellStart"/>
-      <w:r>
-        <w:rPr>
-          <w:rFonts w:ascii="Calibri" w:hAnsi="Calibri" w:cs="Calibri"/>
-          <w:color w:val="000000"/>
-          <w:sz w:val="22"/>
-          <w:szCs w:val="22"/>
-        </w:rPr>
-        <w:t>gradle</w:t>
-      </w:r>
-      <w:proofErr w:type="spellEnd"/>
-      <w:r>
-        <w:rPr>
-          <w:rFonts w:ascii="Calibri" w:hAnsi="Calibri" w:cs="Calibri"/>
-          <w:color w:val="000000"/>
-          <w:sz w:val="22"/>
-          <w:szCs w:val="22"/>
-        </w:rPr>
-        <w:t xml:space="preserve"> version will not work, so you need to download your own Gradle version.</w:t>
+        <w:t xml:space="preserve"> the inbuilt gradle version will not work, so you need to download your own Gradle version.</w:t>
       </w:r>
     </w:p>
     <w:p>
       <w:pPr>
         <w:pStyle w:val="NormalWeb"/>
         <w:spacing w:before="0" w:beforeAutospacing="0" w:after="160" w:afterAutospacing="0"/>
+        <w:jc w:val="both"/>
       </w:pPr>
       <w:hyperlink r:id="rId10" w:history="1">
         <w:r>
@@ -2783,6 +2501,7 @@
       <w:pPr>
         <w:pStyle w:val="NormalWeb"/>
         <w:spacing w:before="0" w:beforeAutospacing="0" w:after="160" w:afterAutospacing="0"/>
+        <w:jc w:val="both"/>
       </w:pPr>
       <w:r>
         <w:rPr>
@@ -2791,9 +2510,8 @@
           <w:sz w:val="22"/>
           <w:szCs w:val="22"/>
         </w:rPr>
-        <w:t xml:space="preserve">The next step is to point unity to the new Gradle version in Edit -&gt; Preferences -&gt; External tools. First uncheck the box Gradle installed with Unity, then use browse to select your installed </w:t>
-      </w:r>
-      <w:proofErr w:type="spellStart"/>
+        <w:t>The next step is to point unity to the new Gradle version in Edit -&gt; Preferences -&gt; External tools. First uncheck the box Gradle installed with Unity, then use browse to select your installed gradle version.</w:t>
+      </w:r>
       <w:r>
         <w:rPr>
           <w:rFonts w:ascii="Calibri" w:hAnsi="Calibri" w:cs="Calibri"/>
@@ -2801,9 +2519,8 @@
           <w:sz w:val="22"/>
           <w:szCs w:val="22"/>
         </w:rPr>
-        <w:t>gradle</w:t>
-      </w:r>
-      <w:proofErr w:type="spellEnd"/>
+        <w:t xml:space="preserve"> </w:t>
+      </w:r>
       <w:r>
         <w:rPr>
           <w:rFonts w:ascii="Calibri" w:hAnsi="Calibri" w:cs="Calibri"/>
@@ -2811,29 +2528,7 @@
           <w:sz w:val="22"/>
           <w:szCs w:val="22"/>
         </w:rPr>
-        <w:t xml:space="preserve"> </w:t>
-      </w:r>
-      <w:proofErr w:type="spellStart"/>
-      <w:proofErr w:type="gramStart"/>
-      <w:r>
-        <w:rPr>
-          <w:rFonts w:ascii="Calibri" w:hAnsi="Calibri" w:cs="Calibri"/>
-          <w:color w:val="000000"/>
-          <w:sz w:val="22"/>
-          <w:szCs w:val="22"/>
-        </w:rPr>
-        <w:t>version.If</w:t>
-      </w:r>
-      <w:proofErr w:type="spellEnd"/>
-      <w:proofErr w:type="gramEnd"/>
-      <w:r>
-        <w:rPr>
-          <w:rFonts w:ascii="Calibri" w:hAnsi="Calibri" w:cs="Calibri"/>
-          <w:color w:val="000000"/>
-          <w:sz w:val="22"/>
-          <w:szCs w:val="22"/>
-        </w:rPr>
-        <w:t xml:space="preserve"> everything is installed correctly the External tools window will be looking like this:</w:t>
+        <w:t>If everything is installed correctly the External tools window will be looking like this:</w:t>
       </w:r>
       <w:r>
         <w:rPr>
@@ -2893,12 +2588,14 @@
     <w:p>
       <w:pPr>
         <w:spacing w:after="240"/>
+        <w:jc w:val="both"/>
       </w:pPr>
     </w:p>
     <w:p>
       <w:pPr>
         <w:pStyle w:val="NormalWeb"/>
         <w:spacing w:before="0" w:beforeAutospacing="0" w:after="160" w:afterAutospacing="0"/>
+        <w:jc w:val="both"/>
       </w:pPr>
       <w:r>
         <w:rPr>
@@ -2907,9 +2604,8 @@
           <w:sz w:val="22"/>
           <w:szCs w:val="22"/>
         </w:rPr>
-        <w:t xml:space="preserve">The next step is to add the required plugins to Unity, this can be done in Unity by selecting Window-&gt; </w:t>
-      </w:r>
-      <w:proofErr w:type="spellStart"/>
+        <w:t>The next step is to add the required plugins to Unity, this can be done in Unity by selecting Window-&gt; Package</w:t>
+      </w:r>
       <w:r>
         <w:rPr>
           <w:rFonts w:ascii="Calibri" w:hAnsi="Calibri" w:cs="Calibri"/>
@@ -2917,9 +2613,8 @@
           <w:sz w:val="22"/>
           <w:szCs w:val="22"/>
         </w:rPr>
-        <w:t>Packagemanager</w:t>
-      </w:r>
-      <w:proofErr w:type="spellEnd"/>
+        <w:t xml:space="preserve"> M</w:t>
+      </w:r>
       <w:r>
         <w:rPr>
           <w:rFonts w:ascii="Calibri" w:hAnsi="Calibri" w:cs="Calibri"/>
@@ -2927,7 +2622,7 @@
           <w:sz w:val="22"/>
           <w:szCs w:val="22"/>
         </w:rPr>
-        <w:t>. Then install the following packages:</w:t>
+        <w:t>anager. Then install the following packages:</w:t>
       </w:r>
     </w:p>
     <w:p>
@@ -2972,21 +2667,12 @@
           <w:szCs w:val="22"/>
         </w:rPr>
       </w:pPr>
-      <w:proofErr w:type="spellStart"/>
-      <w:r>
-        <w:rPr>
-          <w:rFonts w:ascii="Calibri" w:hAnsi="Calibri" w:cs="Calibri"/>
-          <w:color w:val="000000"/>
-        </w:rPr>
-        <w:t>ARCore</w:t>
-      </w:r>
-      <w:proofErr w:type="spellEnd"/>
-      <w:r>
-        <w:rPr>
-          <w:rFonts w:ascii="Calibri" w:hAnsi="Calibri" w:cs="Calibri"/>
-          <w:color w:val="000000"/>
-        </w:rPr>
-        <w:t xml:space="preserve"> XR Plugin, </w:t>
+      <w:r>
+        <w:rPr>
+          <w:rFonts w:ascii="Calibri" w:hAnsi="Calibri" w:cs="Calibri"/>
+          <w:color w:val="000000"/>
+        </w:rPr>
+        <w:t>ARCore XR Plugin, </w:t>
       </w:r>
     </w:p>
     <w:p>
@@ -3006,21 +2692,12 @@
           <w:szCs w:val="22"/>
         </w:rPr>
       </w:pPr>
-      <w:proofErr w:type="spellStart"/>
-      <w:r>
-        <w:rPr>
-          <w:rFonts w:ascii="Calibri" w:hAnsi="Calibri" w:cs="Calibri"/>
-          <w:color w:val="000000"/>
-        </w:rPr>
-        <w:t>ARKit</w:t>
-      </w:r>
-      <w:proofErr w:type="spellEnd"/>
-      <w:r>
-        <w:rPr>
-          <w:rFonts w:ascii="Calibri" w:hAnsi="Calibri" w:cs="Calibri"/>
-          <w:color w:val="000000"/>
-        </w:rPr>
-        <w:t xml:space="preserve"> Face Tracking and </w:t>
+      <w:r>
+        <w:rPr>
+          <w:rFonts w:ascii="Calibri" w:hAnsi="Calibri" w:cs="Calibri"/>
+          <w:color w:val="000000"/>
+        </w:rPr>
+        <w:t>ARKit Face Tracking and </w:t>
       </w:r>
     </w:p>
     <w:p>
@@ -3040,21 +2717,12 @@
           <w:szCs w:val="22"/>
         </w:rPr>
       </w:pPr>
-      <w:proofErr w:type="spellStart"/>
-      <w:r>
-        <w:rPr>
-          <w:rFonts w:ascii="Calibri" w:hAnsi="Calibri" w:cs="Calibri"/>
-          <w:color w:val="000000"/>
-        </w:rPr>
-        <w:t>ARKit</w:t>
-      </w:r>
-      <w:proofErr w:type="spellEnd"/>
-      <w:r>
-        <w:rPr>
-          <w:rFonts w:ascii="Calibri" w:hAnsi="Calibri" w:cs="Calibri"/>
-          <w:color w:val="000000"/>
-        </w:rPr>
-        <w:t xml:space="preserve"> XR Plugin installed with version 4.0.8. </w:t>
+      <w:r>
+        <w:rPr>
+          <w:rFonts w:ascii="Calibri" w:hAnsi="Calibri" w:cs="Calibri"/>
+          <w:color w:val="000000"/>
+        </w:rPr>
+        <w:t>ARKit XR Plugin installed with version 4.0.8. </w:t>
       </w:r>
     </w:p>
     <w:p>
@@ -3074,21 +2742,12 @@
           <w:szCs w:val="22"/>
         </w:rPr>
       </w:pPr>
-      <w:proofErr w:type="spellStart"/>
-      <w:r>
-        <w:rPr>
-          <w:rFonts w:ascii="Calibri" w:hAnsi="Calibri" w:cs="Calibri"/>
-          <w:color w:val="000000"/>
-        </w:rPr>
-        <w:t>TextMesh</w:t>
-      </w:r>
-      <w:proofErr w:type="spellEnd"/>
-      <w:r>
-        <w:rPr>
-          <w:rFonts w:ascii="Calibri" w:hAnsi="Calibri" w:cs="Calibri"/>
-          <w:color w:val="000000"/>
-        </w:rPr>
-        <w:t xml:space="preserve"> Pro</w:t>
+      <w:r>
+        <w:rPr>
+          <w:rFonts w:ascii="Calibri" w:hAnsi="Calibri" w:cs="Calibri"/>
+          <w:color w:val="000000"/>
+        </w:rPr>
+        <w:t>TextMesh Pro</w:t>
       </w:r>
     </w:p>
     <w:p>
@@ -3118,23 +2777,7 @@
           <w:rFonts w:ascii="Calibri" w:hAnsi="Calibri" w:cs="Calibri"/>
           <w:color w:val="000000"/>
         </w:rPr>
-        <w:t xml:space="preserve">This concludes the configuration of </w:t>
-      </w:r>
-      <w:proofErr w:type="gramStart"/>
-      <w:r>
-        <w:rPr>
-          <w:rFonts w:ascii="Calibri" w:hAnsi="Calibri" w:cs="Calibri"/>
-          <w:color w:val="000000"/>
-        </w:rPr>
-        <w:t>Unity,</w:t>
-      </w:r>
-      <w:proofErr w:type="gramEnd"/>
-      <w:r>
-        <w:rPr>
-          <w:rFonts w:ascii="Calibri" w:hAnsi="Calibri" w:cs="Calibri"/>
-          <w:color w:val="000000"/>
-        </w:rPr>
-        <w:t xml:space="preserve"> next we need to configure the phone upon which the app will be installed. First check if the phone has support of AR core:</w:t>
+        <w:t>This concludes the configuration of Unity, next we need to configure the phone upon which the app will be installed. First check if the phone has support of AR core:</w:t>
       </w:r>
     </w:p>
     <w:p>
@@ -3154,7 +2797,11 @@
         </w:r>
       </w:hyperlink>
     </w:p>
-    <w:p/>
+    <w:p>
+      <w:pPr>
+        <w:jc w:val="both"/>
+      </w:pPr>
+    </w:p>
     <w:p>
       <w:pPr>
         <w:pStyle w:val="NormalWeb"/>
@@ -3168,15 +2815,13 @@
         </w:rPr>
         <w:t xml:space="preserve">Next step is to allow </w:t>
       </w:r>
-      <w:proofErr w:type="spellStart"/>
-      <w:r>
-        <w:rPr>
-          <w:rFonts w:ascii="Calibri" w:hAnsi="Calibri" w:cs="Calibri"/>
-          <w:color w:val="000000"/>
-        </w:rPr>
-        <w:t>usb</w:t>
-      </w:r>
-      <w:proofErr w:type="spellEnd"/>
+      <w:r>
+        <w:rPr>
+          <w:rFonts w:ascii="Calibri" w:hAnsi="Calibri" w:cs="Calibri"/>
+          <w:color w:val="000000"/>
+        </w:rPr>
+        <w:t>USB</w:t>
+      </w:r>
       <w:r>
         <w:rPr>
           <w:rFonts w:ascii="Calibri" w:hAnsi="Calibri" w:cs="Calibri"/>
@@ -3202,7 +2847,11 @@
         </w:r>
       </w:hyperlink>
     </w:p>
-    <w:p/>
+    <w:p>
+      <w:pPr>
+        <w:jc w:val="both"/>
+      </w:pPr>
+    </w:p>
     <w:p>
       <w:pPr>
         <w:pStyle w:val="Heading3"/>
@@ -3233,7 +2882,11 @@
         <w:t>If everything was set up correctly it should now be possible to compile the source code. This can be done by using File-&gt; build and run in Unity.</w:t>
       </w:r>
     </w:p>
-    <w:p/>
+    <w:p>
+      <w:pPr>
+        <w:jc w:val="both"/>
+      </w:pPr>
+    </w:p>
     <w:p>
       <w:pPr>
         <w:pStyle w:val="NormalWeb"/>
@@ -3247,15 +2900,13 @@
         </w:rPr>
         <w:t xml:space="preserve">If there are any </w:t>
       </w:r>
-      <w:proofErr w:type="gramStart"/>
-      <w:r>
-        <w:rPr>
-          <w:rFonts w:ascii="Calibri" w:hAnsi="Calibri" w:cs="Calibri"/>
-          <w:color w:val="000000"/>
-        </w:rPr>
-        <w:t>problems</w:t>
-      </w:r>
-      <w:proofErr w:type="gramEnd"/>
+      <w:r>
+        <w:rPr>
+          <w:rFonts w:ascii="Calibri" w:hAnsi="Calibri" w:cs="Calibri"/>
+          <w:color w:val="000000"/>
+        </w:rPr>
+        <w:t>problems,</w:t>
+      </w:r>
       <w:r>
         <w:rPr>
           <w:rFonts w:ascii="Calibri" w:hAnsi="Calibri" w:cs="Calibri"/>
@@ -3298,7 +2949,11 @@
         </w:r>
       </w:hyperlink>
     </w:p>
-    <w:p/>
+    <w:p>
+      <w:pPr>
+        <w:jc w:val="both"/>
+      </w:pPr>
+    </w:p>
     <w:sectPr>
       <w:pgSz w:w="12240" w:h="15840"/>
       <w:pgMar w:top="1440" w:right="1440" w:bottom="1440" w:left="1440" w:header="720" w:footer="720" w:gutter="0"/>
@@ -5094,46 +4749,14 @@
   </w:num>
   <w:num w:numId="9">
     <w:abstractNumId w:val="5"/>
-    <w:lvlOverride w:ilvl="1">
-      <w:lvl w:ilvl="1">
-        <w:numFmt w:val="bullet"/>
-        <w:lvlText w:val=""/>
-        <w:lvlJc w:val="left"/>
-        <w:pPr>
-          <w:tabs>
-            <w:tab w:val="num" w:pos="1440"/>
-          </w:tabs>
-          <w:ind w:left="1440" w:hanging="360"/>
-        </w:pPr>
-        <w:rPr>
-          <w:rFonts w:ascii="Symbol" w:hAnsi="Symbol" w:hint="default"/>
-          <w:sz w:val="20"/>
-        </w:rPr>
-      </w:lvl>
-    </w:lvlOverride>
+    <w:lvlOverride w:ilvl="0"/>
   </w:num>
   <w:num w:numId="10">
     <w:abstractNumId w:val="0"/>
   </w:num>
   <w:num w:numId="11">
     <w:abstractNumId w:val="0"/>
-    <w:lvlOverride w:ilvl="1">
-      <w:lvl w:ilvl="1">
-        <w:numFmt w:val="bullet"/>
-        <w:lvlText w:val=""/>
-        <w:lvlJc w:val="left"/>
-        <w:pPr>
-          <w:tabs>
-            <w:tab w:val="num" w:pos="1440"/>
-          </w:tabs>
-          <w:ind w:left="1440" w:hanging="360"/>
-        </w:pPr>
-        <w:rPr>
-          <w:rFonts w:ascii="Symbol" w:hAnsi="Symbol" w:hint="default"/>
-          <w:sz w:val="20"/>
-        </w:rPr>
-      </w:lvl>
-    </w:lvlOverride>
+    <w:lvlOverride w:ilvl="0"/>
   </w:num>
   <w:num w:numId="12">
     <w:abstractNumId w:val="8"/>
@@ -5143,23 +4766,7 @@
   </w:num>
   <w:num w:numId="14">
     <w:abstractNumId w:val="11"/>
-    <w:lvlOverride w:ilvl="1">
-      <w:lvl w:ilvl="1">
-        <w:numFmt w:val="bullet"/>
-        <w:lvlText w:val=""/>
-        <w:lvlJc w:val="left"/>
-        <w:pPr>
-          <w:tabs>
-            <w:tab w:val="num" w:pos="1440"/>
-          </w:tabs>
-          <w:ind w:left="1440" w:hanging="360"/>
-        </w:pPr>
-        <w:rPr>
-          <w:rFonts w:ascii="Symbol" w:hAnsi="Symbol" w:hint="default"/>
-          <w:sz w:val="20"/>
-        </w:rPr>
-      </w:lvl>
-    </w:lvlOverride>
+    <w:lvlOverride w:ilvl="0"/>
   </w:num>
   <w:num w:numId="15">
     <w:abstractNumId w:val="7"/>

</xml_diff>